<commit_message>
100 AI Qna v3
</commit_message>
<xml_diff>
--- a/Blogs/Project Pro/110 AI Interview Questions and Answers/100 AI Interview Questions and Answers v2.docx
+++ b/Blogs/Project Pro/110 AI Interview Questions and Answers/100 AI Interview Questions and Answers v2.docx
@@ -278,7 +278,7 @@
           <w:r>
             <w:fldChar w:fldCharType="separate"/>
           </w:r>
-          <w:hyperlink w:anchor="_Toc78755452" w:history="1">
+          <w:hyperlink w:anchor="_Toc78763827" w:history="1">
             <w:r>
               <w:rPr>
                 <w:rStyle w:val="Hyperlink"/>
@@ -301,7 +301,7 @@
               <w:rPr>
                 <w:webHidden/>
               </w:rPr>
-              <w:instrText xml:space="preserve"> PAGEREF _Toc78755452 \h </w:instrText>
+              <w:instrText xml:space="preserve"> PAGEREF _Toc78763827 \h </w:instrText>
             </w:r>
             <w:r>
               <w:rPr>
@@ -318,7 +318,7 @@
               <w:rPr>
                 <w:webHidden/>
               </w:rPr>
-              <w:t>3</w:t>
+              <w:t>4</w:t>
             </w:r>
             <w:r>
               <w:rPr>
@@ -339,7 +339,7 @@
               <w:lang w:val="en-US"/>
             </w:rPr>
           </w:pPr>
-          <w:hyperlink w:anchor="_Toc78755453" w:history="1">
+          <w:hyperlink w:anchor="_Toc78763828" w:history="1">
             <w:r>
               <w:rPr>
                 <w:rStyle w:val="Hyperlink"/>
@@ -362,7 +362,7 @@
               <w:rPr>
                 <w:webHidden/>
               </w:rPr>
-              <w:instrText xml:space="preserve"> PAGEREF _Toc78755453 \h </w:instrText>
+              <w:instrText xml:space="preserve"> PAGEREF _Toc78763828 \h </w:instrText>
             </w:r>
             <w:r>
               <w:rPr>
@@ -379,7 +379,7 @@
               <w:rPr>
                 <w:webHidden/>
               </w:rPr>
-              <w:t>4</w:t>
+              <w:t>5</w:t>
             </w:r>
             <w:r>
               <w:rPr>
@@ -400,7 +400,7 @@
               <w:lang w:val="en-US"/>
             </w:rPr>
           </w:pPr>
-          <w:hyperlink w:anchor="_Toc78755454" w:history="1">
+          <w:hyperlink w:anchor="_Toc78763829" w:history="1">
             <w:r>
               <w:rPr>
                 <w:rStyle w:val="Hyperlink"/>
@@ -423,7 +423,7 @@
               <w:rPr>
                 <w:webHidden/>
               </w:rPr>
-              <w:instrText xml:space="preserve"> PAGEREF _Toc78755454 \h </w:instrText>
+              <w:instrText xml:space="preserve"> PAGEREF _Toc78763829 \h </w:instrText>
             </w:r>
             <w:r>
               <w:rPr>
@@ -440,7 +440,7 @@
               <w:rPr>
                 <w:webHidden/>
               </w:rPr>
-              <w:t>4</w:t>
+              <w:t>5</w:t>
             </w:r>
             <w:r>
               <w:rPr>
@@ -461,7 +461,7 @@
               <w:lang w:val="en-US"/>
             </w:rPr>
           </w:pPr>
-          <w:hyperlink w:anchor="_Toc78755455" w:history="1">
+          <w:hyperlink w:anchor="_Toc78763830" w:history="1">
             <w:r>
               <w:rPr>
                 <w:rStyle w:val="Hyperlink"/>
@@ -484,7 +484,7 @@
               <w:rPr>
                 <w:webHidden/>
               </w:rPr>
-              <w:instrText xml:space="preserve"> PAGEREF _Toc78755455 \h </w:instrText>
+              <w:instrText xml:space="preserve"> PAGEREF _Toc78763830 \h </w:instrText>
             </w:r>
             <w:r>
               <w:rPr>
@@ -501,7 +501,7 @@
               <w:rPr>
                 <w:webHidden/>
               </w:rPr>
-              <w:t>5</w:t>
+              <w:t>6</w:t>
             </w:r>
             <w:r>
               <w:rPr>
@@ -522,7 +522,7 @@
               <w:lang w:val="en-US"/>
             </w:rPr>
           </w:pPr>
-          <w:hyperlink w:anchor="_Toc78755456" w:history="1">
+          <w:hyperlink w:anchor="_Toc78763831" w:history="1">
             <w:r>
               <w:rPr>
                 <w:rStyle w:val="Hyperlink"/>
@@ -546,7 +546,7 @@
               <w:rPr>
                 <w:webHidden/>
               </w:rPr>
-              <w:instrText xml:space="preserve"> PAGEREF _Toc78755456 \h </w:instrText>
+              <w:instrText xml:space="preserve"> PAGEREF _Toc78763831 \h </w:instrText>
             </w:r>
             <w:r>
               <w:rPr>
@@ -563,7 +563,7 @@
               <w:rPr>
                 <w:webHidden/>
               </w:rPr>
-              <w:t>5</w:t>
+              <w:t>6</w:t>
             </w:r>
             <w:r>
               <w:rPr>
@@ -584,7 +584,7 @@
               <w:lang w:val="en-US"/>
             </w:rPr>
           </w:pPr>
-          <w:hyperlink w:anchor="_Toc78755457" w:history="1">
+          <w:hyperlink w:anchor="_Toc78763832" w:history="1">
             <w:r>
               <w:rPr>
                 <w:rStyle w:val="Hyperlink"/>
@@ -607,7 +607,7 @@
               <w:rPr>
                 <w:webHidden/>
               </w:rPr>
-              <w:instrText xml:space="preserve"> PAGEREF _Toc78755457 \h </w:instrText>
+              <w:instrText xml:space="preserve"> PAGEREF _Toc78763832 \h </w:instrText>
             </w:r>
             <w:r>
               <w:rPr>
@@ -624,7 +624,7 @@
               <w:rPr>
                 <w:webHidden/>
               </w:rPr>
-              <w:t>6</w:t>
+              <w:t>7</w:t>
             </w:r>
             <w:r>
               <w:rPr>
@@ -645,7 +645,7 @@
               <w:lang w:val="en-US"/>
             </w:rPr>
           </w:pPr>
-          <w:hyperlink w:anchor="_Toc78755458" w:history="1">
+          <w:hyperlink w:anchor="_Toc78763833" w:history="1">
             <w:r>
               <w:rPr>
                 <w:rStyle w:val="Hyperlink"/>
@@ -668,7 +668,7 @@
               <w:rPr>
                 <w:webHidden/>
               </w:rPr>
-              <w:instrText xml:space="preserve"> PAGEREF _Toc78755458 \h </w:instrText>
+              <w:instrText xml:space="preserve"> PAGEREF _Toc78763833 \h </w:instrText>
             </w:r>
             <w:r>
               <w:rPr>
@@ -685,7 +685,7 @@
               <w:rPr>
                 <w:webHidden/>
               </w:rPr>
-              <w:t>6</w:t>
+              <w:t>7</w:t>
             </w:r>
             <w:r>
               <w:rPr>
@@ -706,7 +706,7 @@
               <w:lang w:val="en-US"/>
             </w:rPr>
           </w:pPr>
-          <w:hyperlink w:anchor="_Toc78755459" w:history="1">
+          <w:hyperlink w:anchor="_Toc78763834" w:history="1">
             <w:r>
               <w:rPr>
                 <w:rStyle w:val="Hyperlink"/>
@@ -729,7 +729,7 @@
               <w:rPr>
                 <w:webHidden/>
               </w:rPr>
-              <w:instrText xml:space="preserve"> PAGEREF _Toc78755459 \h </w:instrText>
+              <w:instrText xml:space="preserve"> PAGEREF _Toc78763834 \h </w:instrText>
             </w:r>
             <w:r>
               <w:rPr>
@@ -746,7 +746,7 @@
               <w:rPr>
                 <w:webHidden/>
               </w:rPr>
-              <w:t>6</w:t>
+              <w:t>7</w:t>
             </w:r>
             <w:r>
               <w:rPr>
@@ -767,7 +767,7 @@
               <w:lang w:val="en-US"/>
             </w:rPr>
           </w:pPr>
-          <w:hyperlink w:anchor="_Toc78755460" w:history="1">
+          <w:hyperlink w:anchor="_Toc78763835" w:history="1">
             <w:r>
               <w:rPr>
                 <w:rStyle w:val="Hyperlink"/>
@@ -790,7 +790,7 @@
               <w:rPr>
                 <w:webHidden/>
               </w:rPr>
-              <w:instrText xml:space="preserve"> PAGEREF _Toc78755460 \h </w:instrText>
+              <w:instrText xml:space="preserve"> PAGEREF _Toc78763835 \h </w:instrText>
             </w:r>
             <w:r>
               <w:rPr>
@@ -807,7 +807,7 @@
               <w:rPr>
                 <w:webHidden/>
               </w:rPr>
-              <w:t>6</w:t>
+              <w:t>7</w:t>
             </w:r>
             <w:r>
               <w:rPr>
@@ -828,7 +828,7 @@
               <w:lang w:val="en-US"/>
             </w:rPr>
           </w:pPr>
-          <w:hyperlink w:anchor="_Toc78755461" w:history="1">
+          <w:hyperlink w:anchor="_Toc78763836" w:history="1">
             <w:r>
               <w:rPr>
                 <w:rStyle w:val="Hyperlink"/>
@@ -851,7 +851,7 @@
               <w:rPr>
                 <w:webHidden/>
               </w:rPr>
-              <w:instrText xml:space="preserve"> PAGEREF _Toc78755461 \h </w:instrText>
+              <w:instrText xml:space="preserve"> PAGEREF _Toc78763836 \h </w:instrText>
             </w:r>
             <w:r>
               <w:rPr>
@@ -868,7 +868,7 @@
               <w:rPr>
                 <w:webHidden/>
               </w:rPr>
-              <w:t>6</w:t>
+              <w:t>7</w:t>
             </w:r>
             <w:r>
               <w:rPr>
@@ -889,7 +889,7 @@
               <w:lang w:val="en-US"/>
             </w:rPr>
           </w:pPr>
-          <w:hyperlink w:anchor="_Toc78755462" w:history="1">
+          <w:hyperlink w:anchor="_Toc78763837" w:history="1">
             <w:r>
               <w:rPr>
                 <w:rStyle w:val="Hyperlink"/>
@@ -912,7 +912,7 @@
               <w:rPr>
                 <w:webHidden/>
               </w:rPr>
-              <w:instrText xml:space="preserve"> PAGEREF _Toc78755462 \h </w:instrText>
+              <w:instrText xml:space="preserve"> PAGEREF _Toc78763837 \h </w:instrText>
             </w:r>
             <w:r>
               <w:rPr>
@@ -929,7 +929,7 @@
               <w:rPr>
                 <w:webHidden/>
               </w:rPr>
-              <w:t>7</w:t>
+              <w:t>8</w:t>
             </w:r>
             <w:r>
               <w:rPr>
@@ -950,12 +950,12 @@
               <w:lang w:val="en-US"/>
             </w:rPr>
           </w:pPr>
-          <w:hyperlink w:anchor="_Toc78755463" w:history="1">
+          <w:hyperlink w:anchor="_Toc78763838" w:history="1">
             <w:r>
               <w:rPr>
                 <w:rStyle w:val="Hyperlink"/>
               </w:rPr>
-              <w:t>2 MLOps / AIOps</w:t>
+              <w:t>2 MLOps</w:t>
             </w:r>
             <w:r>
               <w:rPr>
@@ -973,7 +973,7 @@
               <w:rPr>
                 <w:webHidden/>
               </w:rPr>
-              <w:instrText xml:space="preserve"> PAGEREF _Toc78755463 \h </w:instrText>
+              <w:instrText xml:space="preserve"> PAGEREF _Toc78763838 \h </w:instrText>
             </w:r>
             <w:r>
               <w:rPr>
@@ -990,7 +990,251 @@
               <w:rPr>
                 <w:webHidden/>
               </w:rPr>
-              <w:t>7</w:t>
+              <w:t>8</w:t>
+            </w:r>
+            <w:r>
+              <w:rPr>
+                <w:webHidden/>
+              </w:rPr>
+              <w:fldChar w:fldCharType="end"/>
+            </w:r>
+          </w:hyperlink>
+        </w:p>
+        <w:p>
+          <w:pPr>
+            <w:pStyle w:val="TOC2"/>
+            <w:tabs>
+              <w:tab w:val="right" w:leader="dot" w:pos="9350"/>
+            </w:tabs>
+            <w:rPr>
+              <w:rFonts w:asciiTheme="minorHAnsi" w:eastAsiaTheme="minorEastAsia" w:hAnsiTheme="minorHAnsi" w:cstheme="minorBidi"/>
+              <w:lang w:val="en-US"/>
+            </w:rPr>
+          </w:pPr>
+          <w:hyperlink w:anchor="_Toc78763839" w:history="1">
+            <w:r>
+              <w:rPr>
+                <w:rStyle w:val="Hyperlink"/>
+              </w:rPr>
+              <w:t>Q. What is MLOps and how does it work?</w:t>
+            </w:r>
+            <w:r>
+              <w:rPr>
+                <w:webHidden/>
+              </w:rPr>
+              <w:tab/>
+            </w:r>
+            <w:r>
+              <w:rPr>
+                <w:webHidden/>
+              </w:rPr>
+              <w:fldChar w:fldCharType="begin"/>
+            </w:r>
+            <w:r>
+              <w:rPr>
+                <w:webHidden/>
+              </w:rPr>
+              <w:instrText xml:space="preserve"> PAGEREF _Toc78763839 \h </w:instrText>
+            </w:r>
+            <w:r>
+              <w:rPr>
+                <w:webHidden/>
+              </w:rPr>
+            </w:r>
+            <w:r>
+              <w:rPr>
+                <w:webHidden/>
+              </w:rPr>
+              <w:fldChar w:fldCharType="separate"/>
+            </w:r>
+            <w:r>
+              <w:rPr>
+                <w:webHidden/>
+              </w:rPr>
+              <w:t>8</w:t>
+            </w:r>
+            <w:r>
+              <w:rPr>
+                <w:webHidden/>
+              </w:rPr>
+              <w:fldChar w:fldCharType="end"/>
+            </w:r>
+          </w:hyperlink>
+        </w:p>
+        <w:p>
+          <w:pPr>
+            <w:pStyle w:val="TOC2"/>
+            <w:tabs>
+              <w:tab w:val="right" w:leader="dot" w:pos="9350"/>
+            </w:tabs>
+            <w:rPr>
+              <w:rFonts w:asciiTheme="minorHAnsi" w:eastAsiaTheme="minorEastAsia" w:hAnsiTheme="minorHAnsi" w:cstheme="minorBidi"/>
+              <w:lang w:val="en-US"/>
+            </w:rPr>
+          </w:pPr>
+          <w:hyperlink w:anchor="_Toc78763840" w:history="1">
+            <w:r>
+              <w:rPr>
+                <w:rStyle w:val="Hyperlink"/>
+              </w:rPr>
+              <w:t>Q. Explain how the MLOps lifecycle can be applied</w:t>
+            </w:r>
+            <w:r>
+              <w:rPr>
+                <w:webHidden/>
+              </w:rPr>
+              <w:tab/>
+            </w:r>
+            <w:r>
+              <w:rPr>
+                <w:webHidden/>
+              </w:rPr>
+              <w:fldChar w:fldCharType="begin"/>
+            </w:r>
+            <w:r>
+              <w:rPr>
+                <w:webHidden/>
+              </w:rPr>
+              <w:instrText xml:space="preserve"> PAGEREF _Toc78763840 \h </w:instrText>
+            </w:r>
+            <w:r>
+              <w:rPr>
+                <w:webHidden/>
+              </w:rPr>
+            </w:r>
+            <w:r>
+              <w:rPr>
+                <w:webHidden/>
+              </w:rPr>
+              <w:fldChar w:fldCharType="separate"/>
+            </w:r>
+            <w:r>
+              <w:rPr>
+                <w:webHidden/>
+              </w:rPr>
+              <w:t>9</w:t>
+            </w:r>
+            <w:r>
+              <w:rPr>
+                <w:webHidden/>
+              </w:rPr>
+              <w:fldChar w:fldCharType="end"/>
+            </w:r>
+          </w:hyperlink>
+        </w:p>
+        <w:p>
+          <w:pPr>
+            <w:pStyle w:val="TOC2"/>
+            <w:tabs>
+              <w:tab w:val="right" w:leader="dot" w:pos="9350"/>
+            </w:tabs>
+            <w:rPr>
+              <w:rFonts w:asciiTheme="minorHAnsi" w:eastAsiaTheme="minorEastAsia" w:hAnsiTheme="minorHAnsi" w:cstheme="minorBidi"/>
+              <w:lang w:val="en-US"/>
+            </w:rPr>
+          </w:pPr>
+          <w:hyperlink w:anchor="_Toc78763841" w:history="1">
+            <w:r>
+              <w:rPr>
+                <w:rStyle w:val="Hyperlink"/>
+              </w:rPr>
+              <w:t>Q. What is the difference between MLOps and DevOps?</w:t>
+            </w:r>
+            <w:r>
+              <w:rPr>
+                <w:webHidden/>
+              </w:rPr>
+              <w:tab/>
+            </w:r>
+            <w:r>
+              <w:rPr>
+                <w:webHidden/>
+              </w:rPr>
+              <w:fldChar w:fldCharType="begin"/>
+            </w:r>
+            <w:r>
+              <w:rPr>
+                <w:webHidden/>
+              </w:rPr>
+              <w:instrText xml:space="preserve"> PAGEREF _Toc78763841 \h </w:instrText>
+            </w:r>
+            <w:r>
+              <w:rPr>
+                <w:webHidden/>
+              </w:rPr>
+            </w:r>
+            <w:r>
+              <w:rPr>
+                <w:webHidden/>
+              </w:rPr>
+              <w:fldChar w:fldCharType="separate"/>
+            </w:r>
+            <w:r>
+              <w:rPr>
+                <w:webHidden/>
+              </w:rPr>
+              <w:t>9</w:t>
+            </w:r>
+            <w:r>
+              <w:rPr>
+                <w:webHidden/>
+              </w:rPr>
+              <w:fldChar w:fldCharType="end"/>
+            </w:r>
+          </w:hyperlink>
+        </w:p>
+        <w:p>
+          <w:pPr>
+            <w:pStyle w:val="TOC2"/>
+            <w:tabs>
+              <w:tab w:val="right" w:leader="dot" w:pos="9350"/>
+            </w:tabs>
+            <w:rPr>
+              <w:rFonts w:asciiTheme="minorHAnsi" w:eastAsiaTheme="minorEastAsia" w:hAnsiTheme="minorHAnsi" w:cstheme="minorBidi"/>
+              <w:lang w:val="en-US"/>
+            </w:rPr>
+          </w:pPr>
+          <w:hyperlink w:anchor="_Toc78763842" w:history="1">
+            <w:r>
+              <w:rPr>
+                <w:rStyle w:val="Hyperlink"/>
+              </w:rPr>
+              <w:t>Q. What are the components of MLOps?</w:t>
+            </w:r>
+            <w:r>
+              <w:rPr>
+                <w:webHidden/>
+              </w:rPr>
+              <w:tab/>
+            </w:r>
+            <w:r>
+              <w:rPr>
+                <w:webHidden/>
+              </w:rPr>
+              <w:fldChar w:fldCharType="begin"/>
+            </w:r>
+            <w:r>
+              <w:rPr>
+                <w:webHidden/>
+              </w:rPr>
+              <w:instrText xml:space="preserve"> PAGEREF _Toc78763842 \h </w:instrText>
+            </w:r>
+            <w:r>
+              <w:rPr>
+                <w:webHidden/>
+              </w:rPr>
+            </w:r>
+            <w:r>
+              <w:rPr>
+                <w:webHidden/>
+              </w:rPr>
+              <w:fldChar w:fldCharType="separate"/>
+            </w:r>
+            <w:r>
+              <w:rPr>
+                <w:webHidden/>
+              </w:rPr>
+              <w:t>9</w:t>
             </w:r>
             <w:r>
               <w:rPr>
@@ -1011,7 +1255,7 @@
               <w:lang w:val="en-US"/>
             </w:rPr>
           </w:pPr>
-          <w:hyperlink w:anchor="_Toc78755464" w:history="1">
+          <w:hyperlink w:anchor="_Toc78763843" w:history="1">
             <w:r>
               <w:rPr>
                 <w:rStyle w:val="Hyperlink"/>
@@ -1034,7 +1278,7 @@
               <w:rPr>
                 <w:webHidden/>
               </w:rPr>
-              <w:instrText xml:space="preserve"> PAGEREF _Toc78755464 \h </w:instrText>
+              <w:instrText xml:space="preserve"> PAGEREF _Toc78763843 \h </w:instrText>
             </w:r>
             <w:r>
               <w:rPr>
@@ -1051,7 +1295,312 @@
               <w:rPr>
                 <w:webHidden/>
               </w:rPr>
-              <w:t>7</w:t>
+              <w:t>10</w:t>
+            </w:r>
+            <w:r>
+              <w:rPr>
+                <w:webHidden/>
+              </w:rPr>
+              <w:fldChar w:fldCharType="end"/>
+            </w:r>
+          </w:hyperlink>
+        </w:p>
+        <w:p>
+          <w:pPr>
+            <w:pStyle w:val="TOC2"/>
+            <w:tabs>
+              <w:tab w:val="right" w:leader="dot" w:pos="9350"/>
+            </w:tabs>
+            <w:rPr>
+              <w:rFonts w:asciiTheme="minorHAnsi" w:eastAsiaTheme="minorEastAsia" w:hAnsiTheme="minorHAnsi" w:cstheme="minorBidi"/>
+              <w:lang w:val="en-US"/>
+            </w:rPr>
+          </w:pPr>
+          <w:hyperlink w:anchor="_Toc78763844" w:history="1">
+            <w:r>
+              <w:rPr>
+                <w:rStyle w:val="Hyperlink"/>
+              </w:rPr>
+              <w:t>Q. What is an API? How do we deploy our own API to productionalize a ML Model?</w:t>
+            </w:r>
+            <w:r>
+              <w:rPr>
+                <w:webHidden/>
+              </w:rPr>
+              <w:tab/>
+            </w:r>
+            <w:r>
+              <w:rPr>
+                <w:webHidden/>
+              </w:rPr>
+              <w:fldChar w:fldCharType="begin"/>
+            </w:r>
+            <w:r>
+              <w:rPr>
+                <w:webHidden/>
+              </w:rPr>
+              <w:instrText xml:space="preserve"> PAGEREF _Toc78763844 \h </w:instrText>
+            </w:r>
+            <w:r>
+              <w:rPr>
+                <w:webHidden/>
+              </w:rPr>
+            </w:r>
+            <w:r>
+              <w:rPr>
+                <w:webHidden/>
+              </w:rPr>
+              <w:fldChar w:fldCharType="separate"/>
+            </w:r>
+            <w:r>
+              <w:rPr>
+                <w:webHidden/>
+              </w:rPr>
+              <w:t>10</w:t>
+            </w:r>
+            <w:r>
+              <w:rPr>
+                <w:webHidden/>
+              </w:rPr>
+              <w:fldChar w:fldCharType="end"/>
+            </w:r>
+          </w:hyperlink>
+        </w:p>
+        <w:p>
+          <w:pPr>
+            <w:pStyle w:val="TOC2"/>
+            <w:tabs>
+              <w:tab w:val="right" w:leader="dot" w:pos="9350"/>
+            </w:tabs>
+            <w:rPr>
+              <w:rFonts w:asciiTheme="minorHAnsi" w:eastAsiaTheme="minorEastAsia" w:hAnsiTheme="minorHAnsi" w:cstheme="minorBidi"/>
+              <w:lang w:val="en-US"/>
+            </w:rPr>
+          </w:pPr>
+          <w:hyperlink w:anchor="_Toc78763845" w:history="1">
+            <w:r>
+              <w:rPr>
+                <w:rStyle w:val="Hyperlink"/>
+              </w:rPr>
+              <w:t>Q. What are the popular Cloud Services that support AI implementations? Explain!</w:t>
+            </w:r>
+            <w:r>
+              <w:rPr>
+                <w:webHidden/>
+              </w:rPr>
+              <w:tab/>
+            </w:r>
+            <w:r>
+              <w:rPr>
+                <w:webHidden/>
+              </w:rPr>
+              <w:fldChar w:fldCharType="begin"/>
+            </w:r>
+            <w:r>
+              <w:rPr>
+                <w:webHidden/>
+              </w:rPr>
+              <w:instrText xml:space="preserve"> PAGEREF _Toc78763845 \h </w:instrText>
+            </w:r>
+            <w:r>
+              <w:rPr>
+                <w:webHidden/>
+              </w:rPr>
+            </w:r>
+            <w:r>
+              <w:rPr>
+                <w:webHidden/>
+              </w:rPr>
+              <w:fldChar w:fldCharType="separate"/>
+            </w:r>
+            <w:r>
+              <w:rPr>
+                <w:webHidden/>
+              </w:rPr>
+              <w:t>10</w:t>
+            </w:r>
+            <w:r>
+              <w:rPr>
+                <w:webHidden/>
+              </w:rPr>
+              <w:fldChar w:fldCharType="end"/>
+            </w:r>
+          </w:hyperlink>
+        </w:p>
+        <w:p>
+          <w:pPr>
+            <w:pStyle w:val="TOC2"/>
+            <w:tabs>
+              <w:tab w:val="right" w:leader="dot" w:pos="9350"/>
+            </w:tabs>
+            <w:rPr>
+              <w:rFonts w:asciiTheme="minorHAnsi" w:eastAsiaTheme="minorEastAsia" w:hAnsiTheme="minorHAnsi" w:cstheme="minorBidi"/>
+              <w:lang w:val="en-US"/>
+            </w:rPr>
+          </w:pPr>
+          <w:hyperlink w:anchor="_Toc78763846" w:history="1">
+            <w:r>
+              <w:rPr>
+                <w:rStyle w:val="Hyperlink"/>
+              </w:rPr>
+              <w:t>Q. What Cloud Service would you prefer? Why?</w:t>
+            </w:r>
+            <w:r>
+              <w:rPr>
+                <w:webHidden/>
+              </w:rPr>
+              <w:tab/>
+            </w:r>
+            <w:r>
+              <w:rPr>
+                <w:webHidden/>
+              </w:rPr>
+              <w:fldChar w:fldCharType="begin"/>
+            </w:r>
+            <w:r>
+              <w:rPr>
+                <w:webHidden/>
+              </w:rPr>
+              <w:instrText xml:space="preserve"> PAGEREF _Toc78763846 \h </w:instrText>
+            </w:r>
+            <w:r>
+              <w:rPr>
+                <w:webHidden/>
+              </w:rPr>
+            </w:r>
+            <w:r>
+              <w:rPr>
+                <w:webHidden/>
+              </w:rPr>
+              <w:fldChar w:fldCharType="separate"/>
+            </w:r>
+            <w:r>
+              <w:rPr>
+                <w:webHidden/>
+              </w:rPr>
+              <w:t>10</w:t>
+            </w:r>
+            <w:r>
+              <w:rPr>
+                <w:webHidden/>
+              </w:rPr>
+              <w:fldChar w:fldCharType="end"/>
+            </w:r>
+          </w:hyperlink>
+        </w:p>
+        <w:p>
+          <w:pPr>
+            <w:pStyle w:val="TOC2"/>
+            <w:tabs>
+              <w:tab w:val="right" w:leader="dot" w:pos="9350"/>
+            </w:tabs>
+            <w:rPr>
+              <w:rFonts w:asciiTheme="minorHAnsi" w:eastAsiaTheme="minorEastAsia" w:hAnsiTheme="minorHAnsi" w:cstheme="minorBidi"/>
+              <w:lang w:val="en-US"/>
+            </w:rPr>
+          </w:pPr>
+          <w:hyperlink w:anchor="_Toc78763847" w:history="1">
+            <w:r>
+              <w:rPr>
+                <w:rStyle w:val="Hyperlink"/>
+              </w:rPr>
+              <w:t>Q. What are some scenarios where AI Cloud Service could be used to increase ROI?</w:t>
+            </w:r>
+            <w:r>
+              <w:rPr>
+                <w:webHidden/>
+              </w:rPr>
+              <w:tab/>
+            </w:r>
+            <w:r>
+              <w:rPr>
+                <w:webHidden/>
+              </w:rPr>
+              <w:fldChar w:fldCharType="begin"/>
+            </w:r>
+            <w:r>
+              <w:rPr>
+                <w:webHidden/>
+              </w:rPr>
+              <w:instrText xml:space="preserve"> PAGEREF _Toc78763847 \h </w:instrText>
+            </w:r>
+            <w:r>
+              <w:rPr>
+                <w:webHidden/>
+              </w:rPr>
+            </w:r>
+            <w:r>
+              <w:rPr>
+                <w:webHidden/>
+              </w:rPr>
+              <w:fldChar w:fldCharType="separate"/>
+            </w:r>
+            <w:r>
+              <w:rPr>
+                <w:webHidden/>
+              </w:rPr>
+              <w:t>10</w:t>
+            </w:r>
+            <w:r>
+              <w:rPr>
+                <w:webHidden/>
+              </w:rPr>
+              <w:fldChar w:fldCharType="end"/>
+            </w:r>
+          </w:hyperlink>
+        </w:p>
+        <w:p>
+          <w:pPr>
+            <w:pStyle w:val="TOC2"/>
+            <w:tabs>
+              <w:tab w:val="right" w:leader="dot" w:pos="9350"/>
+            </w:tabs>
+            <w:rPr>
+              <w:rFonts w:asciiTheme="minorHAnsi" w:eastAsiaTheme="minorEastAsia" w:hAnsiTheme="minorHAnsi" w:cstheme="minorBidi"/>
+              <w:lang w:val="en-US"/>
+            </w:rPr>
+          </w:pPr>
+          <w:hyperlink w:anchor="_Toc78763848" w:history="1">
+            <w:r>
+              <w:rPr>
+                <w:rStyle w:val="Hyperlink"/>
+              </w:rPr>
+              <w:t>Q. What are the benefits of Machine Learning on the cloud?</w:t>
+            </w:r>
+            <w:r>
+              <w:rPr>
+                <w:webHidden/>
+              </w:rPr>
+              <w:tab/>
+            </w:r>
+            <w:r>
+              <w:rPr>
+                <w:webHidden/>
+              </w:rPr>
+              <w:fldChar w:fldCharType="begin"/>
+            </w:r>
+            <w:r>
+              <w:rPr>
+                <w:webHidden/>
+              </w:rPr>
+              <w:instrText xml:space="preserve"> PAGEREF _Toc78763848 \h </w:instrText>
+            </w:r>
+            <w:r>
+              <w:rPr>
+                <w:webHidden/>
+              </w:rPr>
+            </w:r>
+            <w:r>
+              <w:rPr>
+                <w:webHidden/>
+              </w:rPr>
+              <w:fldChar w:fldCharType="separate"/>
+            </w:r>
+            <w:r>
+              <w:rPr>
+                <w:webHidden/>
+              </w:rPr>
+              <w:t>10</w:t>
             </w:r>
             <w:r>
               <w:rPr>
@@ -1072,12 +1621,12 @@
               <w:lang w:val="en-US"/>
             </w:rPr>
           </w:pPr>
-          <w:hyperlink w:anchor="_Toc78755465" w:history="1">
+          <w:hyperlink w:anchor="_Toc78763849" w:history="1">
             <w:r>
               <w:rPr>
                 <w:rStyle w:val="Hyperlink"/>
               </w:rPr>
-              <w:t>4 Scalable AI</w:t>
+              <w:t>4 NLP: Natural Language Processing</w:t>
             </w:r>
             <w:r>
               <w:rPr>
@@ -1095,7 +1644,7 @@
               <w:rPr>
                 <w:webHidden/>
               </w:rPr>
-              <w:instrText xml:space="preserve"> PAGEREF _Toc78755465 \h </w:instrText>
+              <w:instrText xml:space="preserve"> PAGEREF _Toc78763849 \h </w:instrText>
             </w:r>
             <w:r>
               <w:rPr>
@@ -1112,7 +1661,686 @@
               <w:rPr>
                 <w:webHidden/>
               </w:rPr>
-              <w:t>7</w:t>
+              <w:t>10</w:t>
+            </w:r>
+            <w:r>
+              <w:rPr>
+                <w:webHidden/>
+              </w:rPr>
+              <w:fldChar w:fldCharType="end"/>
+            </w:r>
+          </w:hyperlink>
+        </w:p>
+        <w:p>
+          <w:pPr>
+            <w:pStyle w:val="TOC2"/>
+            <w:tabs>
+              <w:tab w:val="right" w:leader="dot" w:pos="9350"/>
+            </w:tabs>
+            <w:rPr>
+              <w:rFonts w:asciiTheme="minorHAnsi" w:eastAsiaTheme="minorEastAsia" w:hAnsiTheme="minorHAnsi" w:cstheme="minorBidi"/>
+              <w:lang w:val="en-US"/>
+            </w:rPr>
+          </w:pPr>
+          <w:hyperlink w:anchor="_Toc78763850" w:history="1">
+            <w:r>
+              <w:rPr>
+                <w:rStyle w:val="Hyperlink"/>
+              </w:rPr>
+              <w:t>Q. What is NLP? Explain some use-cases of NLP?</w:t>
+            </w:r>
+            <w:r>
+              <w:rPr>
+                <w:webHidden/>
+              </w:rPr>
+              <w:tab/>
+            </w:r>
+            <w:r>
+              <w:rPr>
+                <w:webHidden/>
+              </w:rPr>
+              <w:fldChar w:fldCharType="begin"/>
+            </w:r>
+            <w:r>
+              <w:rPr>
+                <w:webHidden/>
+              </w:rPr>
+              <w:instrText xml:space="preserve"> PAGEREF _Toc78763850 \h </w:instrText>
+            </w:r>
+            <w:r>
+              <w:rPr>
+                <w:webHidden/>
+              </w:rPr>
+            </w:r>
+            <w:r>
+              <w:rPr>
+                <w:webHidden/>
+              </w:rPr>
+              <w:fldChar w:fldCharType="separate"/>
+            </w:r>
+            <w:r>
+              <w:rPr>
+                <w:webHidden/>
+              </w:rPr>
+              <w:t>10</w:t>
+            </w:r>
+            <w:r>
+              <w:rPr>
+                <w:webHidden/>
+              </w:rPr>
+              <w:fldChar w:fldCharType="end"/>
+            </w:r>
+          </w:hyperlink>
+        </w:p>
+        <w:p>
+          <w:pPr>
+            <w:pStyle w:val="TOC2"/>
+            <w:tabs>
+              <w:tab w:val="right" w:leader="dot" w:pos="9350"/>
+            </w:tabs>
+            <w:rPr>
+              <w:rFonts w:asciiTheme="minorHAnsi" w:eastAsiaTheme="minorEastAsia" w:hAnsiTheme="minorHAnsi" w:cstheme="minorBidi"/>
+              <w:lang w:val="en-US"/>
+            </w:rPr>
+          </w:pPr>
+          <w:hyperlink w:anchor="_Toc78763851" w:history="1">
+            <w:r>
+              <w:rPr>
+                <w:rStyle w:val="Hyperlink"/>
+              </w:rPr>
+              <w:t>Q. What are chatbots? What are the various implementations of chatbots used?</w:t>
+            </w:r>
+            <w:r>
+              <w:rPr>
+                <w:webHidden/>
+              </w:rPr>
+              <w:tab/>
+            </w:r>
+            <w:r>
+              <w:rPr>
+                <w:webHidden/>
+              </w:rPr>
+              <w:fldChar w:fldCharType="begin"/>
+            </w:r>
+            <w:r>
+              <w:rPr>
+                <w:webHidden/>
+              </w:rPr>
+              <w:instrText xml:space="preserve"> PAGEREF _Toc78763851 \h </w:instrText>
+            </w:r>
+            <w:r>
+              <w:rPr>
+                <w:webHidden/>
+              </w:rPr>
+            </w:r>
+            <w:r>
+              <w:rPr>
+                <w:webHidden/>
+              </w:rPr>
+              <w:fldChar w:fldCharType="separate"/>
+            </w:r>
+            <w:r>
+              <w:rPr>
+                <w:webHidden/>
+              </w:rPr>
+              <w:t>10</w:t>
+            </w:r>
+            <w:r>
+              <w:rPr>
+                <w:webHidden/>
+              </w:rPr>
+              <w:fldChar w:fldCharType="end"/>
+            </w:r>
+          </w:hyperlink>
+        </w:p>
+        <w:p>
+          <w:pPr>
+            <w:pStyle w:val="TOC2"/>
+            <w:tabs>
+              <w:tab w:val="right" w:leader="dot" w:pos="9350"/>
+            </w:tabs>
+            <w:rPr>
+              <w:rFonts w:asciiTheme="minorHAnsi" w:eastAsiaTheme="minorEastAsia" w:hAnsiTheme="minorHAnsi" w:cstheme="minorBidi"/>
+              <w:lang w:val="en-US"/>
+            </w:rPr>
+          </w:pPr>
+          <w:hyperlink w:anchor="_Toc78763852" w:history="1">
+            <w:r>
+              <w:rPr>
+                <w:rStyle w:val="Hyperlink"/>
+              </w:rPr>
+              <w:t>Q. What are the main issues faced by companies when implementing chatbots?</w:t>
+            </w:r>
+            <w:r>
+              <w:rPr>
+                <w:webHidden/>
+              </w:rPr>
+              <w:tab/>
+            </w:r>
+            <w:r>
+              <w:rPr>
+                <w:webHidden/>
+              </w:rPr>
+              <w:fldChar w:fldCharType="begin"/>
+            </w:r>
+            <w:r>
+              <w:rPr>
+                <w:webHidden/>
+              </w:rPr>
+              <w:instrText xml:space="preserve"> PAGEREF _Toc78763852 \h </w:instrText>
+            </w:r>
+            <w:r>
+              <w:rPr>
+                <w:webHidden/>
+              </w:rPr>
+            </w:r>
+            <w:r>
+              <w:rPr>
+                <w:webHidden/>
+              </w:rPr>
+              <w:fldChar w:fldCharType="separate"/>
+            </w:r>
+            <w:r>
+              <w:rPr>
+                <w:webHidden/>
+              </w:rPr>
+              <w:t>10</w:t>
+            </w:r>
+            <w:r>
+              <w:rPr>
+                <w:webHidden/>
+              </w:rPr>
+              <w:fldChar w:fldCharType="end"/>
+            </w:r>
+          </w:hyperlink>
+        </w:p>
+        <w:p>
+          <w:pPr>
+            <w:pStyle w:val="TOC2"/>
+            <w:tabs>
+              <w:tab w:val="right" w:leader="dot" w:pos="9350"/>
+            </w:tabs>
+            <w:rPr>
+              <w:rFonts w:asciiTheme="minorHAnsi" w:eastAsiaTheme="minorEastAsia" w:hAnsiTheme="minorHAnsi" w:cstheme="minorBidi"/>
+              <w:lang w:val="en-US"/>
+            </w:rPr>
+          </w:pPr>
+          <w:hyperlink w:anchor="_Toc78763853" w:history="1">
+            <w:r>
+              <w:rPr>
+                <w:rStyle w:val="Hyperlink"/>
+              </w:rPr>
+              <w:t>Q. Explain some NLP use-cases.</w:t>
+            </w:r>
+            <w:r>
+              <w:rPr>
+                <w:webHidden/>
+              </w:rPr>
+              <w:tab/>
+            </w:r>
+            <w:r>
+              <w:rPr>
+                <w:webHidden/>
+              </w:rPr>
+              <w:fldChar w:fldCharType="begin"/>
+            </w:r>
+            <w:r>
+              <w:rPr>
+                <w:webHidden/>
+              </w:rPr>
+              <w:instrText xml:space="preserve"> PAGEREF _Toc78763853 \h </w:instrText>
+            </w:r>
+            <w:r>
+              <w:rPr>
+                <w:webHidden/>
+              </w:rPr>
+            </w:r>
+            <w:r>
+              <w:rPr>
+                <w:webHidden/>
+              </w:rPr>
+              <w:fldChar w:fldCharType="separate"/>
+            </w:r>
+            <w:r>
+              <w:rPr>
+                <w:webHidden/>
+              </w:rPr>
+              <w:t>10</w:t>
+            </w:r>
+            <w:r>
+              <w:rPr>
+                <w:webHidden/>
+              </w:rPr>
+              <w:fldChar w:fldCharType="end"/>
+            </w:r>
+          </w:hyperlink>
+        </w:p>
+        <w:p>
+          <w:pPr>
+            <w:pStyle w:val="TOC2"/>
+            <w:tabs>
+              <w:tab w:val="right" w:leader="dot" w:pos="9350"/>
+            </w:tabs>
+            <w:rPr>
+              <w:rFonts w:asciiTheme="minorHAnsi" w:eastAsiaTheme="minorEastAsia" w:hAnsiTheme="minorHAnsi" w:cstheme="minorBidi"/>
+              <w:lang w:val="en-US"/>
+            </w:rPr>
+          </w:pPr>
+          <w:hyperlink w:anchor="_Toc78763854" w:history="1">
+            <w:r>
+              <w:rPr>
+                <w:rStyle w:val="Hyperlink"/>
+              </w:rPr>
+              <w:t>Q. How does Transfer Learning aid in building better and faster NLP models? What are the top three most popular implementations of pretrained language models?</w:t>
+            </w:r>
+            <w:r>
+              <w:rPr>
+                <w:webHidden/>
+              </w:rPr>
+              <w:tab/>
+            </w:r>
+            <w:r>
+              <w:rPr>
+                <w:webHidden/>
+              </w:rPr>
+              <w:fldChar w:fldCharType="begin"/>
+            </w:r>
+            <w:r>
+              <w:rPr>
+                <w:webHidden/>
+              </w:rPr>
+              <w:instrText xml:space="preserve"> PAGEREF _Toc78763854 \h </w:instrText>
+            </w:r>
+            <w:r>
+              <w:rPr>
+                <w:webHidden/>
+              </w:rPr>
+            </w:r>
+            <w:r>
+              <w:rPr>
+                <w:webHidden/>
+              </w:rPr>
+              <w:fldChar w:fldCharType="separate"/>
+            </w:r>
+            <w:r>
+              <w:rPr>
+                <w:webHidden/>
+              </w:rPr>
+              <w:t>11</w:t>
+            </w:r>
+            <w:r>
+              <w:rPr>
+                <w:webHidden/>
+              </w:rPr>
+              <w:fldChar w:fldCharType="end"/>
+            </w:r>
+          </w:hyperlink>
+          <w:r>
+            <w:rPr>
+              <w:rStyle w:val="Hyperlink"/>
+            </w:rPr>
+            <w:br/>
+          </w:r>
+          <w:bookmarkStart w:id="0" w:name="_GoBack"/>
+          <w:bookmarkEnd w:id="0"/>
+        </w:p>
+        <w:p>
+          <w:pPr>
+            <w:pStyle w:val="TOC1"/>
+            <w:tabs>
+              <w:tab w:val="right" w:leader="dot" w:pos="9350"/>
+            </w:tabs>
+            <w:rPr>
+              <w:rFonts w:asciiTheme="minorHAnsi" w:eastAsiaTheme="minorEastAsia" w:hAnsiTheme="minorHAnsi" w:cstheme="minorBidi"/>
+              <w:lang w:val="en-US"/>
+            </w:rPr>
+          </w:pPr>
+          <w:hyperlink w:anchor="_Toc78763855" w:history="1">
+            <w:r>
+              <w:rPr>
+                <w:rStyle w:val="Hyperlink"/>
+              </w:rPr>
+              <w:t>5 AI Governance &amp; Scalable AI</w:t>
+            </w:r>
+            <w:r>
+              <w:rPr>
+                <w:webHidden/>
+              </w:rPr>
+              <w:tab/>
+            </w:r>
+            <w:r>
+              <w:rPr>
+                <w:webHidden/>
+              </w:rPr>
+              <w:fldChar w:fldCharType="begin"/>
+            </w:r>
+            <w:r>
+              <w:rPr>
+                <w:webHidden/>
+              </w:rPr>
+              <w:instrText xml:space="preserve"> PAGEREF _Toc78763855 \h </w:instrText>
+            </w:r>
+            <w:r>
+              <w:rPr>
+                <w:webHidden/>
+              </w:rPr>
+            </w:r>
+            <w:r>
+              <w:rPr>
+                <w:webHidden/>
+              </w:rPr>
+              <w:fldChar w:fldCharType="separate"/>
+            </w:r>
+            <w:r>
+              <w:rPr>
+                <w:webHidden/>
+              </w:rPr>
+              <w:t>11</w:t>
+            </w:r>
+            <w:r>
+              <w:rPr>
+                <w:webHidden/>
+              </w:rPr>
+              <w:fldChar w:fldCharType="end"/>
+            </w:r>
+          </w:hyperlink>
+        </w:p>
+        <w:p>
+          <w:pPr>
+            <w:pStyle w:val="TOC2"/>
+            <w:tabs>
+              <w:tab w:val="right" w:leader="dot" w:pos="9350"/>
+            </w:tabs>
+            <w:rPr>
+              <w:rFonts w:asciiTheme="minorHAnsi" w:eastAsiaTheme="minorEastAsia" w:hAnsiTheme="minorHAnsi" w:cstheme="minorBidi"/>
+              <w:lang w:val="en-US"/>
+            </w:rPr>
+          </w:pPr>
+          <w:hyperlink w:anchor="_Toc78763856" w:history="1">
+            <w:r>
+              <w:rPr>
+                <w:rStyle w:val="Hyperlink"/>
+              </w:rPr>
+              <w:t>Q. Now that large companies are leveraging AI to make decisions that affect human beings everyday, it is important to critique the algorithms implemented. On that note, what is AI governance?</w:t>
+            </w:r>
+            <w:r>
+              <w:rPr>
+                <w:webHidden/>
+              </w:rPr>
+              <w:tab/>
+            </w:r>
+            <w:r>
+              <w:rPr>
+                <w:webHidden/>
+              </w:rPr>
+              <w:fldChar w:fldCharType="begin"/>
+            </w:r>
+            <w:r>
+              <w:rPr>
+                <w:webHidden/>
+              </w:rPr>
+              <w:instrText xml:space="preserve"> PAGEREF _Toc78763856 \h </w:instrText>
+            </w:r>
+            <w:r>
+              <w:rPr>
+                <w:webHidden/>
+              </w:rPr>
+            </w:r>
+            <w:r>
+              <w:rPr>
+                <w:webHidden/>
+              </w:rPr>
+              <w:fldChar w:fldCharType="separate"/>
+            </w:r>
+            <w:r>
+              <w:rPr>
+                <w:webHidden/>
+              </w:rPr>
+              <w:t>11</w:t>
+            </w:r>
+            <w:r>
+              <w:rPr>
+                <w:webHidden/>
+              </w:rPr>
+              <w:fldChar w:fldCharType="end"/>
+            </w:r>
+          </w:hyperlink>
+        </w:p>
+        <w:p>
+          <w:pPr>
+            <w:pStyle w:val="TOC2"/>
+            <w:tabs>
+              <w:tab w:val="right" w:leader="dot" w:pos="9350"/>
+            </w:tabs>
+            <w:rPr>
+              <w:rFonts w:asciiTheme="minorHAnsi" w:eastAsiaTheme="minorEastAsia" w:hAnsiTheme="minorHAnsi" w:cstheme="minorBidi"/>
+              <w:lang w:val="en-US"/>
+            </w:rPr>
+          </w:pPr>
+          <w:hyperlink w:anchor="_Toc78763857" w:history="1">
+            <w:r>
+              <w:rPr>
+                <w:rStyle w:val="Hyperlink"/>
+              </w:rPr>
+              <w:t>Q. What are the components of AI Governance?</w:t>
+            </w:r>
+            <w:r>
+              <w:rPr>
+                <w:webHidden/>
+              </w:rPr>
+              <w:tab/>
+            </w:r>
+            <w:r>
+              <w:rPr>
+                <w:webHidden/>
+              </w:rPr>
+              <w:fldChar w:fldCharType="begin"/>
+            </w:r>
+            <w:r>
+              <w:rPr>
+                <w:webHidden/>
+              </w:rPr>
+              <w:instrText xml:space="preserve"> PAGEREF _Toc78763857 \h </w:instrText>
+            </w:r>
+            <w:r>
+              <w:rPr>
+                <w:webHidden/>
+              </w:rPr>
+            </w:r>
+            <w:r>
+              <w:rPr>
+                <w:webHidden/>
+              </w:rPr>
+              <w:fldChar w:fldCharType="separate"/>
+            </w:r>
+            <w:r>
+              <w:rPr>
+                <w:webHidden/>
+              </w:rPr>
+              <w:t>11</w:t>
+            </w:r>
+            <w:r>
+              <w:rPr>
+                <w:webHidden/>
+              </w:rPr>
+              <w:fldChar w:fldCharType="end"/>
+            </w:r>
+          </w:hyperlink>
+        </w:p>
+        <w:p>
+          <w:pPr>
+            <w:pStyle w:val="TOC2"/>
+            <w:tabs>
+              <w:tab w:val="right" w:leader="dot" w:pos="9350"/>
+            </w:tabs>
+            <w:rPr>
+              <w:rFonts w:asciiTheme="minorHAnsi" w:eastAsiaTheme="minorEastAsia" w:hAnsiTheme="minorHAnsi" w:cstheme="minorBidi"/>
+              <w:lang w:val="en-US"/>
+            </w:rPr>
+          </w:pPr>
+          <w:hyperlink w:anchor="_Toc78763858" w:history="1">
+            <w:r>
+              <w:rPr>
+                <w:rStyle w:val="Hyperlink"/>
+              </w:rPr>
+              <w:t>Q. Good AI exists. Looking at the top companies in the world, we know that a robust framework exists where AI can scale. How do the best compnies in the world build Scalable AI?</w:t>
+            </w:r>
+            <w:r>
+              <w:rPr>
+                <w:webHidden/>
+              </w:rPr>
+              <w:tab/>
+            </w:r>
+            <w:r>
+              <w:rPr>
+                <w:webHidden/>
+              </w:rPr>
+              <w:fldChar w:fldCharType="begin"/>
+            </w:r>
+            <w:r>
+              <w:rPr>
+                <w:webHidden/>
+              </w:rPr>
+              <w:instrText xml:space="preserve"> PAGEREF _Toc78763858 \h </w:instrText>
+            </w:r>
+            <w:r>
+              <w:rPr>
+                <w:webHidden/>
+              </w:rPr>
+            </w:r>
+            <w:r>
+              <w:rPr>
+                <w:webHidden/>
+              </w:rPr>
+              <w:fldChar w:fldCharType="separate"/>
+            </w:r>
+            <w:r>
+              <w:rPr>
+                <w:webHidden/>
+              </w:rPr>
+              <w:t>11</w:t>
+            </w:r>
+            <w:r>
+              <w:rPr>
+                <w:webHidden/>
+              </w:rPr>
+              <w:fldChar w:fldCharType="end"/>
+            </w:r>
+          </w:hyperlink>
+        </w:p>
+        <w:p>
+          <w:pPr>
+            <w:pStyle w:val="TOC2"/>
+            <w:tabs>
+              <w:tab w:val="right" w:leader="dot" w:pos="9350"/>
+            </w:tabs>
+            <w:rPr>
+              <w:rFonts w:asciiTheme="minorHAnsi" w:eastAsiaTheme="minorEastAsia" w:hAnsiTheme="minorHAnsi" w:cstheme="minorBidi"/>
+              <w:lang w:val="en-US"/>
+            </w:rPr>
+          </w:pPr>
+          <w:hyperlink w:anchor="_Toc78763859" w:history="1">
+            <w:r>
+              <w:rPr>
+                <w:rStyle w:val="Hyperlink"/>
+              </w:rPr>
+              <w:t>Q. What are the difficultes when it comes to scaling implementations of AI?</w:t>
+            </w:r>
+            <w:r>
+              <w:rPr>
+                <w:webHidden/>
+              </w:rPr>
+              <w:tab/>
+            </w:r>
+            <w:r>
+              <w:rPr>
+                <w:webHidden/>
+              </w:rPr>
+              <w:fldChar w:fldCharType="begin"/>
+            </w:r>
+            <w:r>
+              <w:rPr>
+                <w:webHidden/>
+              </w:rPr>
+              <w:instrText xml:space="preserve"> PAGEREF _Toc78763859 \h </w:instrText>
+            </w:r>
+            <w:r>
+              <w:rPr>
+                <w:webHidden/>
+              </w:rPr>
+            </w:r>
+            <w:r>
+              <w:rPr>
+                <w:webHidden/>
+              </w:rPr>
+              <w:fldChar w:fldCharType="separate"/>
+            </w:r>
+            <w:r>
+              <w:rPr>
+                <w:webHidden/>
+              </w:rPr>
+              <w:t>11</w:t>
+            </w:r>
+            <w:r>
+              <w:rPr>
+                <w:webHidden/>
+              </w:rPr>
+              <w:fldChar w:fldCharType="end"/>
+            </w:r>
+          </w:hyperlink>
+        </w:p>
+        <w:p>
+          <w:pPr>
+            <w:pStyle w:val="TOC2"/>
+            <w:tabs>
+              <w:tab w:val="right" w:leader="dot" w:pos="9350"/>
+            </w:tabs>
+            <w:rPr>
+              <w:rFonts w:asciiTheme="minorHAnsi" w:eastAsiaTheme="minorEastAsia" w:hAnsiTheme="minorHAnsi" w:cstheme="minorBidi"/>
+              <w:lang w:val="en-US"/>
+            </w:rPr>
+          </w:pPr>
+          <w:hyperlink w:anchor="_Toc78763860" w:history="1">
+            <w:r>
+              <w:rPr>
+                <w:rStyle w:val="Hyperlink"/>
+              </w:rPr>
+              <w:t>Q. State out the Enterprise AI Journey.</w:t>
+            </w:r>
+            <w:r>
+              <w:rPr>
+                <w:webHidden/>
+              </w:rPr>
+              <w:tab/>
+            </w:r>
+            <w:r>
+              <w:rPr>
+                <w:webHidden/>
+              </w:rPr>
+              <w:fldChar w:fldCharType="begin"/>
+            </w:r>
+            <w:r>
+              <w:rPr>
+                <w:webHidden/>
+              </w:rPr>
+              <w:instrText xml:space="preserve"> PAGEREF _Toc78763860 \h </w:instrText>
+            </w:r>
+            <w:r>
+              <w:rPr>
+                <w:webHidden/>
+              </w:rPr>
+            </w:r>
+            <w:r>
+              <w:rPr>
+                <w:webHidden/>
+              </w:rPr>
+              <w:fldChar w:fldCharType="separate"/>
+            </w:r>
+            <w:r>
+              <w:rPr>
+                <w:webHidden/>
+              </w:rPr>
+              <w:t>12</w:t>
             </w:r>
             <w:r>
               <w:rPr>
@@ -1133,12 +2361,12 @@
               <w:lang w:val="en-US"/>
             </w:rPr>
           </w:pPr>
-          <w:hyperlink w:anchor="_Toc78755466" w:history="1">
+          <w:hyperlink w:anchor="_Toc78763861" w:history="1">
             <w:r>
               <w:rPr>
                 <w:rStyle w:val="Hyperlink"/>
               </w:rPr>
-              <w:t>5 AI Governance</w:t>
+              <w:t>6 XAI / Explainable AI</w:t>
             </w:r>
             <w:r>
               <w:rPr>
@@ -1156,7 +2384,7 @@
               <w:rPr>
                 <w:webHidden/>
               </w:rPr>
-              <w:instrText xml:space="preserve"> PAGEREF _Toc78755466 \h </w:instrText>
+              <w:instrText xml:space="preserve"> PAGEREF _Toc78763861 \h </w:instrText>
             </w:r>
             <w:r>
               <w:rPr>
@@ -1173,7 +2401,7 @@
               <w:rPr>
                 <w:webHidden/>
               </w:rPr>
-              <w:t>7</w:t>
+              <w:t>13</w:t>
             </w:r>
             <w:r>
               <w:rPr>
@@ -1194,12 +2422,12 @@
               <w:lang w:val="en-US"/>
             </w:rPr>
           </w:pPr>
-          <w:hyperlink w:anchor="_Toc78755467" w:history="1">
+          <w:hyperlink w:anchor="_Toc78763862" w:history="1">
             <w:r>
               <w:rPr>
                 <w:rStyle w:val="Hyperlink"/>
               </w:rPr>
-              <w:t>6 XAI / Explainable AI</w:t>
+              <w:t>7 Ethical AI</w:t>
             </w:r>
             <w:r>
               <w:rPr>
@@ -1217,7 +2445,7 @@
               <w:rPr>
                 <w:webHidden/>
               </w:rPr>
-              <w:instrText xml:space="preserve"> PAGEREF _Toc78755467 \h </w:instrText>
+              <w:instrText xml:space="preserve"> PAGEREF _Toc78763862 \h </w:instrText>
             </w:r>
             <w:r>
               <w:rPr>
@@ -1234,7 +2462,7 @@
               <w:rPr>
                 <w:webHidden/>
               </w:rPr>
-              <w:t>7</w:t>
+              <w:t>13</w:t>
             </w:r>
             <w:r>
               <w:rPr>
@@ -1255,12 +2483,12 @@
               <w:lang w:val="en-US"/>
             </w:rPr>
           </w:pPr>
-          <w:hyperlink w:anchor="_Toc78755468" w:history="1">
+          <w:hyperlink w:anchor="_Toc78763863" w:history="1">
             <w:r>
               <w:rPr>
                 <w:rStyle w:val="Hyperlink"/>
               </w:rPr>
-              <w:t>7 Ethical AI</w:t>
+              <w:t>8 Cyber Security AI</w:t>
             </w:r>
             <w:r>
               <w:rPr>
@@ -1278,7 +2506,7 @@
               <w:rPr>
                 <w:webHidden/>
               </w:rPr>
-              <w:instrText xml:space="preserve"> PAGEREF _Toc78755468 \h </w:instrText>
+              <w:instrText xml:space="preserve"> PAGEREF _Toc78763863 \h </w:instrText>
             </w:r>
             <w:r>
               <w:rPr>
@@ -1295,7 +2523,7 @@
               <w:rPr>
                 <w:webHidden/>
               </w:rPr>
-              <w:t>7</w:t>
+              <w:t>13</w:t>
             </w:r>
             <w:r>
               <w:rPr>
@@ -1316,12 +2544,12 @@
               <w:lang w:val="en-US"/>
             </w:rPr>
           </w:pPr>
-          <w:hyperlink w:anchor="_Toc78755469" w:history="1">
+          <w:hyperlink w:anchor="_Toc78763864" w:history="1">
             <w:r>
               <w:rPr>
                 <w:rStyle w:val="Hyperlink"/>
               </w:rPr>
-              <w:t>8 Cyber Security AI</w:t>
+              <w:t>9 RPA: Robotic Process Automation</w:t>
             </w:r>
             <w:r>
               <w:rPr>
@@ -1339,7 +2567,7 @@
               <w:rPr>
                 <w:webHidden/>
               </w:rPr>
-              <w:instrText xml:space="preserve"> PAGEREF _Toc78755469 \h </w:instrText>
+              <w:instrText xml:space="preserve"> PAGEREF _Toc78763864 \h </w:instrText>
             </w:r>
             <w:r>
               <w:rPr>
@@ -1356,7 +2584,7 @@
               <w:rPr>
                 <w:webHidden/>
               </w:rPr>
-              <w:t>7</w:t>
+              <w:t>13</w:t>
             </w:r>
             <w:r>
               <w:rPr>
@@ -1377,12 +2605,12 @@
               <w:lang w:val="en-US"/>
             </w:rPr>
           </w:pPr>
-          <w:hyperlink w:anchor="_Toc78755470" w:history="1">
+          <w:hyperlink w:anchor="_Toc78763865" w:history="1">
             <w:r>
               <w:rPr>
                 <w:rStyle w:val="Hyperlink"/>
               </w:rPr>
-              <w:t>9 RPA: Robotic Process Automation</w:t>
+              <w:t>10 GANs” Generative Adversarial Networks</w:t>
             </w:r>
             <w:r>
               <w:rPr>
@@ -1400,7 +2628,7 @@
               <w:rPr>
                 <w:webHidden/>
               </w:rPr>
-              <w:instrText xml:space="preserve"> PAGEREF _Toc78755470 \h </w:instrText>
+              <w:instrText xml:space="preserve"> PAGEREF _Toc78763865 \h </w:instrText>
             </w:r>
             <w:r>
               <w:rPr>
@@ -1417,7 +2645,7 @@
               <w:rPr>
                 <w:webHidden/>
               </w:rPr>
-              <w:t>7</w:t>
+              <w:t>13</w:t>
             </w:r>
             <w:r>
               <w:rPr>
@@ -1438,12 +2666,13 @@
               <w:lang w:val="en-US"/>
             </w:rPr>
           </w:pPr>
-          <w:hyperlink w:anchor="_Toc78755471" w:history="1">
+          <w:hyperlink w:anchor="_Toc78763866" w:history="1">
             <w:r>
               <w:rPr>
                 <w:rStyle w:val="Hyperlink"/>
-              </w:rPr>
-              <w:t>10 GANs” Generative Adversarial Networks</w:t>
+                <w:b/>
+              </w:rPr>
+              <w:t>Part-B: Scenario-Based Questions</w:t>
             </w:r>
             <w:r>
               <w:rPr>
@@ -1461,7 +2690,7 @@
               <w:rPr>
                 <w:webHidden/>
               </w:rPr>
-              <w:instrText xml:space="preserve"> PAGEREF _Toc78755471 \h </w:instrText>
+              <w:instrText xml:space="preserve"> PAGEREF _Toc78763866 \h </w:instrText>
             </w:r>
             <w:r>
               <w:rPr>
@@ -1478,7 +2707,190 @@
               <w:rPr>
                 <w:webHidden/>
               </w:rPr>
-              <w:t>7</w:t>
+              <w:t>13</w:t>
+            </w:r>
+            <w:r>
+              <w:rPr>
+                <w:webHidden/>
+              </w:rPr>
+              <w:fldChar w:fldCharType="end"/>
+            </w:r>
+          </w:hyperlink>
+        </w:p>
+        <w:p>
+          <w:pPr>
+            <w:pStyle w:val="TOC2"/>
+            <w:tabs>
+              <w:tab w:val="right" w:leader="dot" w:pos="9350"/>
+            </w:tabs>
+            <w:rPr>
+              <w:rFonts w:asciiTheme="minorHAnsi" w:eastAsiaTheme="minorEastAsia" w:hAnsiTheme="minorHAnsi" w:cstheme="minorBidi"/>
+              <w:lang w:val="en-US"/>
+            </w:rPr>
+          </w:pPr>
+          <w:hyperlink w:anchor="_Toc78763867" w:history="1">
+            <w:r>
+              <w:rPr>
+                <w:rStyle w:val="Hyperlink"/>
+              </w:rPr>
+              <w:t>Q. How can NLP be leveraged to tackle Fake News and Cyber Bullying?</w:t>
+            </w:r>
+            <w:r>
+              <w:rPr>
+                <w:webHidden/>
+              </w:rPr>
+              <w:tab/>
+            </w:r>
+            <w:r>
+              <w:rPr>
+                <w:webHidden/>
+              </w:rPr>
+              <w:fldChar w:fldCharType="begin"/>
+            </w:r>
+            <w:r>
+              <w:rPr>
+                <w:webHidden/>
+              </w:rPr>
+              <w:instrText xml:space="preserve"> PAGEREF _Toc78763867 \h </w:instrText>
+            </w:r>
+            <w:r>
+              <w:rPr>
+                <w:webHidden/>
+              </w:rPr>
+            </w:r>
+            <w:r>
+              <w:rPr>
+                <w:webHidden/>
+              </w:rPr>
+              <w:fldChar w:fldCharType="separate"/>
+            </w:r>
+            <w:r>
+              <w:rPr>
+                <w:webHidden/>
+              </w:rPr>
+              <w:t>13</w:t>
+            </w:r>
+            <w:r>
+              <w:rPr>
+                <w:webHidden/>
+              </w:rPr>
+              <w:fldChar w:fldCharType="end"/>
+            </w:r>
+          </w:hyperlink>
+        </w:p>
+        <w:p>
+          <w:pPr>
+            <w:pStyle w:val="TOC2"/>
+            <w:tabs>
+              <w:tab w:val="right" w:leader="dot" w:pos="9350"/>
+            </w:tabs>
+            <w:rPr>
+              <w:rFonts w:asciiTheme="minorHAnsi" w:eastAsiaTheme="minorEastAsia" w:hAnsiTheme="minorHAnsi" w:cstheme="minorBidi"/>
+              <w:lang w:val="en-US"/>
+            </w:rPr>
+          </w:pPr>
+          <w:hyperlink w:anchor="_Toc78763868" w:history="1">
+            <w:r>
+              <w:rPr>
+                <w:rStyle w:val="Hyperlink"/>
+              </w:rPr>
+              <w:t>Q. How would you build a governance model for AI in Healthcare. Give examples.</w:t>
+            </w:r>
+            <w:r>
+              <w:rPr>
+                <w:webHidden/>
+              </w:rPr>
+              <w:tab/>
+            </w:r>
+            <w:r>
+              <w:rPr>
+                <w:webHidden/>
+              </w:rPr>
+              <w:fldChar w:fldCharType="begin"/>
+            </w:r>
+            <w:r>
+              <w:rPr>
+                <w:webHidden/>
+              </w:rPr>
+              <w:instrText xml:space="preserve"> PAGEREF _Toc78763868 \h </w:instrText>
+            </w:r>
+            <w:r>
+              <w:rPr>
+                <w:webHidden/>
+              </w:rPr>
+            </w:r>
+            <w:r>
+              <w:rPr>
+                <w:webHidden/>
+              </w:rPr>
+              <w:fldChar w:fldCharType="separate"/>
+            </w:r>
+            <w:r>
+              <w:rPr>
+                <w:webHidden/>
+              </w:rPr>
+              <w:t>13</w:t>
+            </w:r>
+            <w:r>
+              <w:rPr>
+                <w:webHidden/>
+              </w:rPr>
+              <w:fldChar w:fldCharType="end"/>
+            </w:r>
+          </w:hyperlink>
+        </w:p>
+        <w:p>
+          <w:pPr>
+            <w:pStyle w:val="TOC2"/>
+            <w:tabs>
+              <w:tab w:val="right" w:leader="dot" w:pos="9350"/>
+            </w:tabs>
+            <w:rPr>
+              <w:rFonts w:asciiTheme="minorHAnsi" w:eastAsiaTheme="minorEastAsia" w:hAnsiTheme="minorHAnsi" w:cstheme="minorBidi"/>
+              <w:lang w:val="en-US"/>
+            </w:rPr>
+          </w:pPr>
+          <w:hyperlink w:anchor="_Toc78763869" w:history="1">
+            <w:r>
+              <w:rPr>
+                <w:rStyle w:val="Hyperlink"/>
+              </w:rPr>
+              <w:t>Q. Gartner’s report says that 87% of ML Models do not make it to production. What are some of the gaps in the real world when it comes to productionalizing ML Models?</w:t>
+            </w:r>
+            <w:r>
+              <w:rPr>
+                <w:webHidden/>
+              </w:rPr>
+              <w:tab/>
+            </w:r>
+            <w:r>
+              <w:rPr>
+                <w:webHidden/>
+              </w:rPr>
+              <w:fldChar w:fldCharType="begin"/>
+            </w:r>
+            <w:r>
+              <w:rPr>
+                <w:webHidden/>
+              </w:rPr>
+              <w:instrText xml:space="preserve"> PAGEREF _Toc78763869 \h </w:instrText>
+            </w:r>
+            <w:r>
+              <w:rPr>
+                <w:webHidden/>
+              </w:rPr>
+            </w:r>
+            <w:r>
+              <w:rPr>
+                <w:webHidden/>
+              </w:rPr>
+              <w:fldChar w:fldCharType="separate"/>
+            </w:r>
+            <w:r>
+              <w:rPr>
+                <w:webHidden/>
+              </w:rPr>
+              <w:t>13</w:t>
             </w:r>
             <w:r>
               <w:rPr>
@@ -1499,13 +2911,12 @@
               <w:lang w:val="en-US"/>
             </w:rPr>
           </w:pPr>
-          <w:hyperlink w:anchor="_Toc78755472" w:history="1">
+          <w:hyperlink w:anchor="_Toc78763870" w:history="1">
             <w:r>
               <w:rPr>
                 <w:rStyle w:val="Hyperlink"/>
-                <w:b/>
-              </w:rPr>
-              <w:t>Part-B: Scenario-Based Questions</w:t>
+              </w:rPr>
+              <w:t>1 Real World AI</w:t>
             </w:r>
             <w:r>
               <w:rPr>
@@ -1523,7 +2934,7 @@
               <w:rPr>
                 <w:webHidden/>
               </w:rPr>
-              <w:instrText xml:space="preserve"> PAGEREF _Toc78755472 \h </w:instrText>
+              <w:instrText xml:space="preserve"> PAGEREF _Toc78763870 \h </w:instrText>
             </w:r>
             <w:r>
               <w:rPr>
@@ -1540,7 +2951,7 @@
               <w:rPr>
                 <w:webHidden/>
               </w:rPr>
-              <w:t>7</w:t>
+              <w:t>13</w:t>
             </w:r>
             <w:r>
               <w:rPr>
@@ -1561,12 +2972,12 @@
               <w:lang w:val="en-US"/>
             </w:rPr>
           </w:pPr>
-          <w:hyperlink w:anchor="_Toc78755473" w:history="1">
+          <w:hyperlink w:anchor="_Toc78763871" w:history="1">
             <w:r>
               <w:rPr>
                 <w:rStyle w:val="Hyperlink"/>
               </w:rPr>
-              <w:t>1 Real World AI</w:t>
+              <w:t>2 Mainstream Computer Vision</w:t>
             </w:r>
             <w:r>
               <w:rPr>
@@ -1584,7 +2995,7 @@
               <w:rPr>
                 <w:webHidden/>
               </w:rPr>
-              <w:instrText xml:space="preserve"> PAGEREF _Toc78755473 \h </w:instrText>
+              <w:instrText xml:space="preserve"> PAGEREF _Toc78763871 \h </w:instrText>
             </w:r>
             <w:r>
               <w:rPr>
@@ -1601,7 +3012,7 @@
               <w:rPr>
                 <w:webHidden/>
               </w:rPr>
-              <w:t>7</w:t>
+              <w:t>13</w:t>
             </w:r>
             <w:r>
               <w:rPr>
@@ -1622,12 +3033,12 @@
               <w:lang w:val="en-US"/>
             </w:rPr>
           </w:pPr>
-          <w:hyperlink w:anchor="_Toc78755474" w:history="1">
+          <w:hyperlink w:anchor="_Toc78763872" w:history="1">
             <w:r>
               <w:rPr>
                 <w:rStyle w:val="Hyperlink"/>
               </w:rPr>
-              <w:t>2 Mainstream Computer Vision</w:t>
+              <w:t>3 Federated Learning</w:t>
             </w:r>
             <w:r>
               <w:rPr>
@@ -1645,7 +3056,7 @@
               <w:rPr>
                 <w:webHidden/>
               </w:rPr>
-              <w:instrText xml:space="preserve"> PAGEREF _Toc78755474 \h </w:instrText>
+              <w:instrText xml:space="preserve"> PAGEREF _Toc78763872 \h </w:instrText>
             </w:r>
             <w:r>
               <w:rPr>
@@ -1662,7 +3073,7 @@
               <w:rPr>
                 <w:webHidden/>
               </w:rPr>
-              <w:t>8</w:t>
+              <w:t>13</w:t>
             </w:r>
             <w:r>
               <w:rPr>
@@ -1683,12 +3094,12 @@
               <w:lang w:val="en-US"/>
             </w:rPr>
           </w:pPr>
-          <w:hyperlink w:anchor="_Toc78755475" w:history="1">
+          <w:hyperlink w:anchor="_Toc78763873" w:history="1">
             <w:r>
               <w:rPr>
                 <w:rStyle w:val="Hyperlink"/>
               </w:rPr>
-              <w:t>3 Federated Learning</w:t>
+              <w:t>4 Enterprise-Grade AI Solutions</w:t>
             </w:r>
             <w:r>
               <w:rPr>
@@ -1706,7 +3117,7 @@
               <w:rPr>
                 <w:webHidden/>
               </w:rPr>
-              <w:instrText xml:space="preserve"> PAGEREF _Toc78755475 \h </w:instrText>
+              <w:instrText xml:space="preserve"> PAGEREF _Toc78763873 \h </w:instrText>
             </w:r>
             <w:r>
               <w:rPr>
@@ -1723,7 +3134,7 @@
               <w:rPr>
                 <w:webHidden/>
               </w:rPr>
-              <w:t>8</w:t>
+              <w:t>13</w:t>
             </w:r>
             <w:r>
               <w:rPr>
@@ -1744,12 +3155,12 @@
               <w:lang w:val="en-US"/>
             </w:rPr>
           </w:pPr>
-          <w:hyperlink w:anchor="_Toc78755476" w:history="1">
+          <w:hyperlink w:anchor="_Toc78763874" w:history="1">
             <w:r>
               <w:rPr>
                 <w:rStyle w:val="Hyperlink"/>
               </w:rPr>
-              <w:t>4 Enterprise-Grade AI Solutions</w:t>
+              <w:t>5 Future of AI</w:t>
             </w:r>
             <w:r>
               <w:rPr>
@@ -1767,7 +3178,7 @@
               <w:rPr>
                 <w:webHidden/>
               </w:rPr>
-              <w:instrText xml:space="preserve"> PAGEREF _Toc78755476 \h </w:instrText>
+              <w:instrText xml:space="preserve"> PAGEREF _Toc78763874 \h </w:instrText>
             </w:r>
             <w:r>
               <w:rPr>
@@ -1784,68 +3195,7 @@
               <w:rPr>
                 <w:webHidden/>
               </w:rPr>
-              <w:t>8</w:t>
-            </w:r>
-            <w:r>
-              <w:rPr>
-                <w:webHidden/>
-              </w:rPr>
-              <w:fldChar w:fldCharType="end"/>
-            </w:r>
-          </w:hyperlink>
-        </w:p>
-        <w:p>
-          <w:pPr>
-            <w:pStyle w:val="TOC1"/>
-            <w:tabs>
-              <w:tab w:val="right" w:leader="dot" w:pos="9350"/>
-            </w:tabs>
-            <w:rPr>
-              <w:rFonts w:asciiTheme="minorHAnsi" w:eastAsiaTheme="minorEastAsia" w:hAnsiTheme="minorHAnsi" w:cstheme="minorBidi"/>
-              <w:lang w:val="en-US"/>
-            </w:rPr>
-          </w:pPr>
-          <w:hyperlink w:anchor="_Toc78755477" w:history="1">
-            <w:r>
-              <w:rPr>
-                <w:rStyle w:val="Hyperlink"/>
-              </w:rPr>
-              <w:t>5 Future of AI</w:t>
-            </w:r>
-            <w:r>
-              <w:rPr>
-                <w:webHidden/>
-              </w:rPr>
-              <w:tab/>
-            </w:r>
-            <w:r>
-              <w:rPr>
-                <w:webHidden/>
-              </w:rPr>
-              <w:fldChar w:fldCharType="begin"/>
-            </w:r>
-            <w:r>
-              <w:rPr>
-                <w:webHidden/>
-              </w:rPr>
-              <w:instrText xml:space="preserve"> PAGEREF _Toc78755477 \h </w:instrText>
-            </w:r>
-            <w:r>
-              <w:rPr>
-                <w:webHidden/>
-              </w:rPr>
-            </w:r>
-            <w:r>
-              <w:rPr>
-                <w:webHidden/>
-              </w:rPr>
-              <w:fldChar w:fldCharType="separate"/>
-            </w:r>
-            <w:r>
-              <w:rPr>
-                <w:webHidden/>
-              </w:rPr>
-              <w:t>8</w:t>
+              <w:t>14</w:t>
             </w:r>
             <w:r>
               <w:rPr>
@@ -1899,12 +3249,12 @@
       <w:pPr>
         <w:pStyle w:val="Heading1"/>
       </w:pPr>
-      <w:bookmarkStart w:id="0" w:name="_Toc78755452"/>
+      <w:bookmarkStart w:id="1" w:name="_Toc78763827"/>
       <w:r>
         <w:lastRenderedPageBreak/>
         <w:t>List of Figures</w:t>
       </w:r>
-      <w:bookmarkEnd w:id="0"/>
+      <w:bookmarkEnd w:id="1"/>
       <w:r>
         <w:t xml:space="preserve"> </w:t>
       </w:r>
@@ -2021,7 +3371,7 @@
           <w:rFonts w:asciiTheme="minorHAnsi" w:hAnsiTheme="minorHAnsi"/>
         </w:rPr>
       </w:pPr>
-      <w:bookmarkStart w:id="1" w:name="_Toc78755453"/>
+      <w:bookmarkStart w:id="2" w:name="_Toc78763828"/>
       <w:r>
         <w:rPr>
           <w:rFonts w:asciiTheme="minorHAnsi" w:hAnsiTheme="minorHAnsi"/>
@@ -2029,7 +3379,7 @@
         <w:lastRenderedPageBreak/>
         <w:t>Introduction</w:t>
       </w:r>
-      <w:bookmarkEnd w:id="1"/>
+      <w:bookmarkEnd w:id="2"/>
     </w:p>
     <w:p>
       <w:pPr>
@@ -2077,14 +3427,14 @@
       <w:pPr>
         <w:pStyle w:val="Heading2"/>
       </w:pPr>
-      <w:bookmarkStart w:id="2" w:name="_Toc78755454"/>
+      <w:bookmarkStart w:id="3" w:name="_Toc78763829"/>
       <w:r>
         <w:t>Q. What is the Gartner Hype Cycle</w:t>
       </w:r>
       <w:r>
         <w:t>?</w:t>
       </w:r>
-      <w:bookmarkEnd w:id="2"/>
+      <w:bookmarkEnd w:id="3"/>
     </w:p>
     <w:p>
       <w:pPr>
@@ -2214,11 +3564,11 @@
       <w:pPr>
         <w:pStyle w:val="Heading1"/>
       </w:pPr>
-      <w:bookmarkStart w:id="3" w:name="_Toc78755455"/>
+      <w:bookmarkStart w:id="4" w:name="_Toc78763830"/>
       <w:r>
         <w:t>Structure of the blog</w:t>
       </w:r>
-      <w:bookmarkEnd w:id="3"/>
+      <w:bookmarkEnd w:id="4"/>
       <w:r>
         <w:t xml:space="preserve"> </w:t>
       </w:r>
@@ -2241,14 +3591,14 @@
           <w:b/>
         </w:rPr>
       </w:pPr>
-      <w:bookmarkStart w:id="4" w:name="_Toc78755456"/>
+      <w:bookmarkStart w:id="5" w:name="_Toc78763831"/>
       <w:r>
         <w:rPr>
           <w:b/>
         </w:rPr>
         <w:t>Part A: Topic-Based Questions</w:t>
       </w:r>
-      <w:bookmarkEnd w:id="4"/>
+      <w:bookmarkEnd w:id="5"/>
     </w:p>
     <w:p>
       <w:r>
@@ -2346,7 +3696,7 @@
         <w:pStyle w:val="Caption"/>
         <w:jc w:val="center"/>
       </w:pPr>
-      <w:bookmarkStart w:id="5" w:name="_Toc78755409"/>
+      <w:bookmarkStart w:id="6" w:name="_Toc78755409"/>
       <w:r>
         <w:t xml:space="preserve">Figure </w:t>
       </w:r>
@@ -2371,7 +3721,7 @@
       <w:r>
         <w:t>rtificial intelligence</w:t>
       </w:r>
-      <w:bookmarkEnd w:id="5"/>
+      <w:bookmarkEnd w:id="6"/>
     </w:p>
     <w:p/>
     <w:p>
@@ -2440,27 +3790,27 @@
       <w:pPr>
         <w:pStyle w:val="Heading1"/>
       </w:pPr>
-      <w:bookmarkStart w:id="6" w:name="_Toc78755457"/>
+      <w:bookmarkStart w:id="7" w:name="_Toc78763832"/>
       <w:r>
         <w:t xml:space="preserve">1 </w:t>
       </w:r>
       <w:r>
         <w:t>AutoML</w:t>
       </w:r>
-      <w:bookmarkEnd w:id="6"/>
+      <w:bookmarkEnd w:id="7"/>
     </w:p>
     <w:p>
       <w:pPr>
         <w:pStyle w:val="Heading2"/>
       </w:pPr>
-      <w:bookmarkStart w:id="7" w:name="_Toc78755458"/>
+      <w:bookmarkStart w:id="8" w:name="_Toc78763833"/>
       <w:r>
         <w:t xml:space="preserve">Q. </w:t>
       </w:r>
       <w:r>
         <w:t>What is Auto ML and how does it work?</w:t>
       </w:r>
-      <w:bookmarkEnd w:id="7"/>
+      <w:bookmarkEnd w:id="8"/>
     </w:p>
     <w:p>
       <w:r>
@@ -2516,7 +3866,7 @@
       <w:pPr>
         <w:pStyle w:val="Heading2"/>
       </w:pPr>
-      <w:bookmarkStart w:id="8" w:name="_Toc78755459"/>
+      <w:bookmarkStart w:id="9" w:name="_Toc78763834"/>
       <w:r>
         <w:t>Q.</w:t>
       </w:r>
@@ -2526,7 +3876,7 @@
       <w:r>
         <w:t>What are some ways to implement AutoML?</w:t>
       </w:r>
-      <w:bookmarkEnd w:id="8"/>
+      <w:bookmarkEnd w:id="9"/>
     </w:p>
     <w:p>
       <w:r>
@@ -2570,11 +3920,11 @@
       <w:pPr>
         <w:pStyle w:val="Heading2"/>
       </w:pPr>
-      <w:bookmarkStart w:id="9" w:name="_Toc78755460"/>
+      <w:bookmarkStart w:id="10" w:name="_Toc78763835"/>
       <w:r>
         <w:t>Q. What is transfer learning and how does it compare to a neural architecture approach?</w:t>
       </w:r>
-      <w:bookmarkEnd w:id="9"/>
+      <w:bookmarkEnd w:id="10"/>
     </w:p>
     <w:p>
       <w:r>
@@ -2599,14 +3949,14 @@
       <w:pPr>
         <w:pStyle w:val="Heading2"/>
       </w:pPr>
-      <w:bookmarkStart w:id="10" w:name="_Toc78755461"/>
+      <w:bookmarkStart w:id="11" w:name="_Toc78763836"/>
       <w:r>
         <w:t>Q. What is GitHub’s copilot?</w:t>
       </w:r>
       <w:r>
         <w:t xml:space="preserve"> Is it an implementation of AutoML – explain!</w:t>
       </w:r>
-      <w:bookmarkEnd w:id="10"/>
+      <w:bookmarkEnd w:id="11"/>
     </w:p>
     <w:p>
       <w:r>
@@ -2642,7 +3992,7 @@
       <w:pPr>
         <w:pStyle w:val="Heading2"/>
       </w:pPr>
-      <w:bookmarkStart w:id="11" w:name="_Toc78755462"/>
+      <w:bookmarkStart w:id="12" w:name="_Toc78763837"/>
       <w:r>
         <w:lastRenderedPageBreak/>
         <w:t xml:space="preserve">Q. </w:t>
@@ -2650,7 +4000,7 @@
       <w:r>
         <w:t>How does AutoML work?</w:t>
       </w:r>
-      <w:bookmarkEnd w:id="11"/>
+      <w:bookmarkEnd w:id="12"/>
     </w:p>
     <w:p>
       <w:r>
@@ -2720,22 +4070,24 @@
       <w:pPr>
         <w:pStyle w:val="Heading1"/>
       </w:pPr>
-      <w:bookmarkStart w:id="12" w:name="_Toc78755463"/>
+      <w:bookmarkStart w:id="13" w:name="_Toc78763838"/>
       <w:r>
         <w:t xml:space="preserve">2 </w:t>
       </w:r>
       <w:r>
         <w:t>MLOps</w:t>
       </w:r>
-      <w:bookmarkEnd w:id="12"/>
+      <w:bookmarkEnd w:id="13"/>
     </w:p>
     <w:p>
       <w:pPr>
         <w:pStyle w:val="Heading2"/>
       </w:pPr>
+      <w:bookmarkStart w:id="14" w:name="_Toc78763839"/>
       <w:r>
         <w:t>Q. What is MLOps and how does it work?</w:t>
       </w:r>
+      <w:bookmarkEnd w:id="14"/>
     </w:p>
     <w:p>
       <w:pPr>
@@ -2849,16 +4201,19 @@
       <w:r>
         <w:t>Q. What are some of the ways to push a ai/ml model to production? Explain the tech stack.</w:t>
       </w:r>
-      <w:bookmarkStart w:id="13" w:name="_GoBack"/>
-      <w:bookmarkEnd w:id="13"/>
     </w:p>
     <w:p>
       <w:pPr>
         <w:pStyle w:val="Heading2"/>
       </w:pPr>
+      <w:bookmarkStart w:id="15" w:name="_Toc78763840"/>
       <w:r>
         <w:lastRenderedPageBreak/>
-        <w:t xml:space="preserve">Q. Explain how the MLOps lifecycle can be applied </w:t>
+        <w:t>Q. Explain how the MLOps lifecycle can be applied</w:t>
+      </w:r>
+      <w:bookmarkEnd w:id="15"/>
+      <w:r>
+        <w:t xml:space="preserve"> </w:t>
       </w:r>
     </w:p>
     <w:p>
@@ -2937,9 +4292,11 @@
       <w:pPr>
         <w:pStyle w:val="Heading2"/>
       </w:pPr>
+      <w:bookmarkStart w:id="16" w:name="_Toc78763841"/>
       <w:r>
         <w:t>Q. What is the difference between MLOps and DevOps?</w:t>
       </w:r>
+      <w:bookmarkEnd w:id="16"/>
     </w:p>
     <w:p>
       <w:r>
@@ -2997,12 +4354,14 @@
       <w:pPr>
         <w:pStyle w:val="Heading2"/>
       </w:pPr>
+      <w:bookmarkStart w:id="17" w:name="_Toc78763842"/>
       <w:r>
         <w:t>Q.</w:t>
       </w:r>
       <w:r>
         <w:t xml:space="preserve"> What are the components of MLOps?</w:t>
       </w:r>
+      <w:bookmarkEnd w:id="17"/>
     </w:p>
     <w:p>
       <w:r>
@@ -3068,7 +4427,7 @@
       <w:pPr>
         <w:pStyle w:val="Heading1"/>
       </w:pPr>
-      <w:bookmarkStart w:id="14" w:name="_Toc78755464"/>
+      <w:bookmarkStart w:id="18" w:name="_Toc78763843"/>
       <w:r>
         <w:lastRenderedPageBreak/>
         <w:t xml:space="preserve">3 </w:t>
@@ -3076,7 +4435,808 @@
       <w:r>
         <w:t>AI Cloud Service</w:t>
       </w:r>
-      <w:bookmarkEnd w:id="14"/>
+      <w:bookmarkEnd w:id="18"/>
+    </w:p>
+    <w:p>
+      <w:pPr>
+        <w:pStyle w:val="Heading2"/>
+      </w:pPr>
+      <w:bookmarkStart w:id="19" w:name="_Toc78763844"/>
+      <w:r>
+        <w:t>Q. What is an API? How do we deploy our own API to productionalize a ML Model?</w:t>
+      </w:r>
+      <w:bookmarkEnd w:id="19"/>
+    </w:p>
+    <w:p>
+      <w:r>
+        <w:t>A.</w:t>
+      </w:r>
+      <w:r>
+        <w:t xml:space="preserve"> </w:t>
+      </w:r>
+      <w:hyperlink r:id="rId31" w:history="1">
+        <w:r>
+          <w:rPr>
+            <w:rStyle w:val="Hyperlink"/>
+          </w:rPr>
+          <w:t>Deploying Machine Learning Model In Production (analyticsvidhya.com)</w:t>
+        </w:r>
+      </w:hyperlink>
+      <w:r>
+        <w:t xml:space="preserve"> </w:t>
+      </w:r>
+      <w:r>
+        <w:br/>
+      </w:r>
+    </w:p>
+    <w:p>
+      <w:pPr>
+        <w:pStyle w:val="Heading2"/>
+      </w:pPr>
+      <w:bookmarkStart w:id="20" w:name="_Toc78763845"/>
+      <w:r>
+        <w:t>Q. What are the popular Cloud Services that support AI implementations? Explain!</w:t>
+      </w:r>
+      <w:bookmarkEnd w:id="20"/>
+    </w:p>
+    <w:p>
+      <w:r>
+        <w:t xml:space="preserve">A. </w:t>
+      </w:r>
+      <w:r>
+        <w:t>FLASK and REST API</w:t>
+      </w:r>
+      <w:r>
+        <w:t xml:space="preserve"> </w:t>
+      </w:r>
+      <w:r>
+        <w:tab/>
+      </w:r>
+      <w:r>
+        <w:br/>
+      </w:r>
+      <w:hyperlink r:id="rId32" w:history="1">
+        <w:r>
+          <w:rPr>
+            <w:rStyle w:val="Hyperlink"/>
+          </w:rPr>
+          <w:t>Comparing ML as a Service (MLaaS): Amazon AWS, IBM Watson, MS Azure | AltexSoft</w:t>
+        </w:r>
+      </w:hyperlink>
+      <w:r>
+        <w:t xml:space="preserve"> </w:t>
+      </w:r>
+      <w:r>
+        <w:br/>
+      </w:r>
+      <w:hyperlink r:id="rId33" w:history="1">
+        <w:r>
+          <w:rPr>
+            <w:rStyle w:val="Hyperlink"/>
+          </w:rPr>
+          <w:t>Data Science in the Cloud. Azure vs AWS vs GCP | by Ilai Bavati | Towards Data Science</w:t>
+        </w:r>
+      </w:hyperlink>
+      <w:r>
+        <w:t xml:space="preserve"> </w:t>
+      </w:r>
+      <w:r>
+        <w:br/>
+      </w:r>
+      <w:hyperlink r:id="rId34" w:history="1">
+        <w:r>
+          <w:rPr>
+            <w:rStyle w:val="Hyperlink"/>
+          </w:rPr>
+          <w:t>Why ML Capabilities Of GCP Is Way Ahead Of AWS &amp; Azure (analyticsindiamag.com)</w:t>
+        </w:r>
+      </w:hyperlink>
+      <w:r>
+        <w:t xml:space="preserve"> </w:t>
+      </w:r>
+      <w:r>
+        <w:br/>
+      </w:r>
+      <w:hyperlink r:id="rId35" w:history="1">
+        <w:r>
+          <w:rPr>
+            <w:rStyle w:val="Hyperlink"/>
+          </w:rPr>
+          <w:t>AWS vs Azure vs Google Cloud: What's the best cloud platform for enterprise? | Computerworld</w:t>
+        </w:r>
+      </w:hyperlink>
+      <w:r>
+        <w:t xml:space="preserve"> </w:t>
+      </w:r>
+      <w:r>
+        <w:br/>
+      </w:r>
+      <w:hyperlink r:id="rId36" w:history="1">
+        <w:r>
+          <w:rPr>
+            <w:rStyle w:val="Hyperlink"/>
+          </w:rPr>
+          <w:t>Comparing Google Cloud Platform, AWS and Azure | by Georgian | Georgian Impact Blog | Medium</w:t>
+        </w:r>
+      </w:hyperlink>
+    </w:p>
+    <w:p>
+      <w:pPr>
+        <w:pStyle w:val="Heading2"/>
+      </w:pPr>
+      <w:bookmarkStart w:id="21" w:name="_Toc78763846"/>
+      <w:r>
+        <w:t>Q. What Cloud Service would you prefer? Why?</w:t>
+      </w:r>
+      <w:bookmarkEnd w:id="21"/>
+    </w:p>
+    <w:p>
+      <w:r>
+        <w:t xml:space="preserve">A. </w:t>
+      </w:r>
+      <w:r>
+        <w:t>GCP</w:t>
+      </w:r>
+    </w:p>
+    <w:p>
+      <w:pPr>
+        <w:pStyle w:val="Heading2"/>
+      </w:pPr>
+      <w:bookmarkStart w:id="22" w:name="_Toc78763847"/>
+      <w:r>
+        <w:t xml:space="preserve">Q. </w:t>
+      </w:r>
+      <w:r>
+        <w:t xml:space="preserve">What are some scenarios where AI Cloud Service could be </w:t>
+      </w:r>
+      <w:r>
+        <w:t>used to increase ROI?</w:t>
+      </w:r>
+      <w:bookmarkEnd w:id="22"/>
+    </w:p>
+    <w:p>
+      <w:r>
+        <w:t xml:space="preserve">A. </w:t>
+      </w:r>
+      <w:hyperlink r:id="rId37" w:history="1">
+        <w:r>
+          <w:rPr>
+            <w:rStyle w:val="Hyperlink"/>
+          </w:rPr>
+          <w:t>Explore AWS AI and machine learning services (amazon.com)</w:t>
+        </w:r>
+      </w:hyperlink>
+    </w:p>
+    <w:p>
+      <w:pPr>
+        <w:pStyle w:val="Heading2"/>
+      </w:pPr>
+      <w:bookmarkStart w:id="23" w:name="_Toc78763848"/>
+      <w:r>
+        <w:t xml:space="preserve">Q. </w:t>
+      </w:r>
+      <w:r>
+        <w:t>What are the benefits of Machine Learning on the cloud?</w:t>
+      </w:r>
+      <w:bookmarkEnd w:id="23"/>
+    </w:p>
+    <w:p>
+      <w:r>
+        <w:t xml:space="preserve">A. </w:t>
+      </w:r>
+      <w:hyperlink r:id="rId38" w:history="1">
+        <w:r>
+          <w:rPr>
+            <w:rStyle w:val="Hyperlink"/>
+          </w:rPr>
+          <w:t>The Benefits of Doing Machine Learning and Analytics in the Cloud | The TIBCO Blog</w:t>
+        </w:r>
+      </w:hyperlink>
+      <w:r>
+        <w:tab/>
+      </w:r>
+      <w:r>
+        <w:br/>
+      </w:r>
+      <w:hyperlink r:id="rId39" w:history="1">
+        <w:r>
+          <w:rPr>
+            <w:rStyle w:val="Hyperlink"/>
+          </w:rPr>
+          <w:t>4 Key Benefits of Machine Learning in Cloud: Everything You Need to Know | upGrad blog</w:t>
+        </w:r>
+      </w:hyperlink>
+      <w:r>
+        <w:tab/>
+      </w:r>
+      <w:r>
+        <w:br/>
+      </w:r>
+      <w:hyperlink r:id="rId40" w:history="1">
+        <w:r>
+          <w:rPr>
+            <w:rStyle w:val="Hyperlink"/>
+          </w:rPr>
+          <w:t>What are the Benefits of Machine Learning in the Cloud? - Cloud Academy</w:t>
+        </w:r>
+      </w:hyperlink>
+      <w:r>
+        <w:tab/>
+      </w:r>
+    </w:p>
+    <w:p>
+      <w:pPr>
+        <w:pStyle w:val="Heading1"/>
+      </w:pPr>
+      <w:bookmarkStart w:id="24" w:name="_Toc78763849"/>
+      <w:r>
+        <w:t xml:space="preserve">4 </w:t>
+      </w:r>
+      <w:r>
+        <w:t>NLP: Natural Language Processing</w:t>
+      </w:r>
+      <w:bookmarkEnd w:id="24"/>
+    </w:p>
+    <w:p>
+      <w:pPr>
+        <w:pStyle w:val="Heading2"/>
+      </w:pPr>
+      <w:bookmarkStart w:id="25" w:name="_Toc78763850"/>
+      <w:r>
+        <w:t>Q. What is NLP?</w:t>
+      </w:r>
+      <w:r>
+        <w:t xml:space="preserve"> Explain some use-cases of NLP?</w:t>
+      </w:r>
+      <w:bookmarkEnd w:id="25"/>
+    </w:p>
+    <w:p>
+      <w:r>
+        <w:t>A.</w:t>
+      </w:r>
+      <w:r>
+        <w:t xml:space="preserve"> </w:t>
+      </w:r>
+      <w:hyperlink r:id="rId41" w:history="1">
+        <w:r>
+          <w:rPr>
+            <w:rStyle w:val="Hyperlink"/>
+          </w:rPr>
+          <w:t>What is Natural Language Processing? | IBM</w:t>
+        </w:r>
+      </w:hyperlink>
+      <w:r>
+        <w:tab/>
+      </w:r>
+      <w:r>
+        <w:br/>
+      </w:r>
+      <w:hyperlink r:id="rId42" w:history="1">
+        <w:r>
+          <w:rPr>
+            <w:rStyle w:val="Hyperlink"/>
+          </w:rPr>
+          <w:t>AI - Natural Language Processing - Tutorialspoint</w:t>
+        </w:r>
+      </w:hyperlink>
+    </w:p>
+    <w:p>
+      <w:pPr>
+        <w:pStyle w:val="Heading2"/>
+      </w:pPr>
+      <w:bookmarkStart w:id="26" w:name="_Toc78763851"/>
+      <w:r>
+        <w:t xml:space="preserve">Q. What are chatbots? </w:t>
+      </w:r>
+      <w:r>
+        <w:t>What are the various implementations of chatbots used</w:t>
+      </w:r>
+      <w:r>
+        <w:t>?</w:t>
+      </w:r>
+      <w:bookmarkEnd w:id="26"/>
+    </w:p>
+    <w:p>
+      <w:r>
+        <w:t>A.</w:t>
+      </w:r>
+    </w:p>
+    <w:p>
+      <w:pPr>
+        <w:pStyle w:val="Heading2"/>
+      </w:pPr>
+      <w:bookmarkStart w:id="27" w:name="_Toc78763852"/>
+      <w:r>
+        <w:t>Q. What are the main issues faced by companies when implementing chatbots?</w:t>
+      </w:r>
+      <w:bookmarkEnd w:id="27"/>
+    </w:p>
+    <w:p>
+      <w:r>
+        <w:t>A.</w:t>
+      </w:r>
+    </w:p>
+    <w:p>
+      <w:pPr>
+        <w:pStyle w:val="Heading2"/>
+      </w:pPr>
+      <w:bookmarkStart w:id="28" w:name="_Toc78763853"/>
+      <w:r>
+        <w:t>Q. Explain some NLP use-cases.</w:t>
+      </w:r>
+      <w:bookmarkEnd w:id="28"/>
+      <w:r>
+        <w:t xml:space="preserve"> </w:t>
+      </w:r>
+    </w:p>
+    <w:p>
+      <w:r>
+        <w:t xml:space="preserve">A. </w:t>
+      </w:r>
+      <w:hyperlink r:id="rId43" w:history="1">
+        <w:r>
+          <w:rPr>
+            <w:rStyle w:val="Hyperlink"/>
+          </w:rPr>
+          <w:t>Cloud Natural Language  |  Google Cloud</w:t>
+        </w:r>
+      </w:hyperlink>
+    </w:p>
+    <w:p>
+      <w:pPr>
+        <w:pStyle w:val="Heading2"/>
+      </w:pPr>
+      <w:bookmarkStart w:id="29" w:name="_Toc78763854"/>
+      <w:r>
+        <w:lastRenderedPageBreak/>
+        <w:t xml:space="preserve">Q. </w:t>
+      </w:r>
+      <w:r>
+        <w:t xml:space="preserve">How does Transfer Learning aid in building better and faster </w:t>
+      </w:r>
+      <w:r>
+        <w:t xml:space="preserve">NLP </w:t>
+      </w:r>
+      <w:r>
+        <w:t>models</w:t>
+      </w:r>
+      <w:r>
+        <w:t>? What are the top three most popular implementations of pretrained language models?</w:t>
+      </w:r>
+      <w:bookmarkEnd w:id="29"/>
+    </w:p>
+    <w:p>
+      <w:r>
+        <w:t xml:space="preserve">A. </w:t>
+      </w:r>
+      <w:hyperlink r:id="rId44" w:history="1">
+        <w:r>
+          <w:rPr>
+            <w:rStyle w:val="Hyperlink"/>
+          </w:rPr>
+          <w:t>10 Leading Language Models For NLP In 2021 (topbots.com)</w:t>
+        </w:r>
+      </w:hyperlink>
+    </w:p>
+    <w:p>
+      <w:pPr>
+        <w:pStyle w:val="Heading1"/>
+      </w:pPr>
+      <w:bookmarkStart w:id="30" w:name="_Toc78763855"/>
+      <w:r>
+        <w:t>5 AI Governance</w:t>
+      </w:r>
+      <w:r>
+        <w:t xml:space="preserve"> &amp; Scalable AI</w:t>
+      </w:r>
+      <w:bookmarkEnd w:id="30"/>
+    </w:p>
+    <w:p>
+      <w:pPr>
+        <w:pStyle w:val="Heading2"/>
+      </w:pPr>
+      <w:bookmarkStart w:id="31" w:name="_Toc78763856"/>
+      <w:r>
+        <w:t>Q. Now that large companies are leveraging AI to make de</w:t>
+      </w:r>
+      <w:r>
+        <w:t>cisions that affect human beings everyday, it is important to critique the algorithms implemented. On that note, what is AI governance?</w:t>
+      </w:r>
+      <w:bookmarkEnd w:id="31"/>
+    </w:p>
+    <w:p>
+      <w:r>
+        <w:t xml:space="preserve">A. </w:t>
+      </w:r>
+      <w:hyperlink r:id="rId45" w:history="1">
+        <w:r>
+          <w:rPr>
+            <w:rStyle w:val="Hyperlink"/>
+          </w:rPr>
+          <w:t>The shape of AI governance to come - KPMG Global (home.kpmg)</w:t>
+        </w:r>
+      </w:hyperlink>
+      <w:r>
+        <w:tab/>
+      </w:r>
+      <w:r>
+        <w:br/>
+      </w:r>
+      <w:hyperlink r:id="rId46" w:history="1">
+        <w:r>
+          <w:rPr>
+            <w:rStyle w:val="Hyperlink"/>
+          </w:rPr>
+          <w:t>perspectives-on-issues-in-ai-governance.pdf</w:t>
+        </w:r>
+      </w:hyperlink>
+      <w:r>
+        <w:tab/>
+      </w:r>
+      <w:r>
+        <w:tab/>
+      </w:r>
+      <w:r>
+        <w:br/>
+      </w:r>
+    </w:p>
+    <w:p>
+      <w:pPr>
+        <w:pStyle w:val="Heading2"/>
+      </w:pPr>
+      <w:bookmarkStart w:id="32" w:name="_Toc78763857"/>
+      <w:r>
+        <w:t>Q. What are the components of AI Governance?</w:t>
+      </w:r>
+      <w:bookmarkEnd w:id="32"/>
+    </w:p>
+    <w:p>
+      <w:r>
+        <w:t xml:space="preserve">A. </w:t>
+      </w:r>
+      <w:hyperlink r:id="rId47" w:history="1">
+        <w:r>
+          <w:rPr>
+            <w:rStyle w:val="Hyperlink"/>
+          </w:rPr>
+          <w:t>AI Governance – What are the KPIs? And who is accountable? (2021.ai)</w:t>
+        </w:r>
+      </w:hyperlink>
+      <w:r>
+        <w:tab/>
+      </w:r>
+      <w:r>
+        <w:br/>
+      </w:r>
+      <w:hyperlink r:id="rId48" w:history="1">
+        <w:r>
+          <w:rPr>
+            <w:rStyle w:val="Hyperlink"/>
+          </w:rPr>
+          <w:t>AI Governance Market Size, Share and Global Market Forecast to 2026 | MarketsandMarkets</w:t>
+        </w:r>
+      </w:hyperlink>
+    </w:p>
+    <w:p>
+      <w:r>
+        <w:drawing>
+          <wp:inline distT="0" distB="0" distL="0" distR="0" wp14:anchorId="476E1243" wp14:editId="6DAF39FD">
+            <wp:extent cx="3077651" cy="1168842"/>
+            <wp:effectExtent l="0" t="0" r="0" b="0"/>
+            <wp:docPr id="30" name="Picture 30" descr="Artificial Intelligence Governance: An Operational Challenge | Government  Analytics Research Institute (GARI) / Institut de recherche en analytique  gouvernementale (IRAG)"/>
+            <wp:cNvGraphicFramePr>
+              <a:graphicFrameLocks xmlns:a="http://schemas.openxmlformats.org/drawingml/2006/main" noChangeAspect="1"/>
+            </wp:cNvGraphicFramePr>
+            <a:graphic xmlns:a="http://schemas.openxmlformats.org/drawingml/2006/main">
+              <a:graphicData uri="http://schemas.openxmlformats.org/drawingml/2006/picture">
+                <pic:pic xmlns:pic="http://schemas.openxmlformats.org/drawingml/2006/picture">
+                  <pic:nvPicPr>
+                    <pic:cNvPr id="0" name="Picture 56" descr="Artificial Intelligence Governance: An Operational Challenge | Government  Analytics Research Institute (GARI) / Institut de recherche en analytique  gouvernementale (IRAG)"/>
+                    <pic:cNvPicPr>
+                      <a:picLocks noChangeAspect="1" noChangeArrowheads="1"/>
+                    </pic:cNvPicPr>
+                  </pic:nvPicPr>
+                  <pic:blipFill>
+                    <a:blip r:embed="rId49" cstate="print">
+                      <a:extLst>
+                        <a:ext uri="{28A0092B-C50C-407E-A947-70E740481C1C}">
+                          <a14:useLocalDpi xmlns:a14="http://schemas.microsoft.com/office/drawing/2010/main" val="0"/>
+                        </a:ext>
+                      </a:extLst>
+                    </a:blip>
+                    <a:srcRect/>
+                    <a:stretch>
+                      <a:fillRect/>
+                    </a:stretch>
+                  </pic:blipFill>
+                  <pic:spPr bwMode="auto">
+                    <a:xfrm>
+                      <a:off x="0" y="0"/>
+                      <a:ext cx="3088814" cy="1173082"/>
+                    </a:xfrm>
+                    <a:prstGeom prst="rect">
+                      <a:avLst/>
+                    </a:prstGeom>
+                    <a:noFill/>
+                    <a:ln>
+                      <a:noFill/>
+                    </a:ln>
+                  </pic:spPr>
+                </pic:pic>
+              </a:graphicData>
+            </a:graphic>
+          </wp:inline>
+        </w:drawing>
+      </w:r>
+      <w:r>
+        <w:drawing>
+          <wp:inline distT="0" distB="0" distL="0" distR="0" wp14:anchorId="5952F2D7" wp14:editId="3D87427A">
+            <wp:extent cx="2775005" cy="1262358"/>
+            <wp:effectExtent l="0" t="0" r="6350" b="0"/>
+            <wp:docPr id="31" name="Picture 31" descr="A Framework for AI Governance - jfgagne"/>
+            <wp:cNvGraphicFramePr>
+              <a:graphicFrameLocks xmlns:a="http://schemas.openxmlformats.org/drawingml/2006/main" noChangeAspect="1"/>
+            </wp:cNvGraphicFramePr>
+            <a:graphic xmlns:a="http://schemas.openxmlformats.org/drawingml/2006/main">
+              <a:graphicData uri="http://schemas.openxmlformats.org/drawingml/2006/picture">
+                <pic:pic xmlns:pic="http://schemas.openxmlformats.org/drawingml/2006/picture">
+                  <pic:nvPicPr>
+                    <pic:cNvPr id="0" name="Picture 58" descr="A Framework for AI Governance - jfgagne"/>
+                    <pic:cNvPicPr>
+                      <a:picLocks noChangeAspect="1" noChangeArrowheads="1"/>
+                    </pic:cNvPicPr>
+                  </pic:nvPicPr>
+                  <pic:blipFill>
+                    <a:blip r:embed="rId50" cstate="print">
+                      <a:extLst>
+                        <a:ext uri="{28A0092B-C50C-407E-A947-70E740481C1C}">
+                          <a14:useLocalDpi xmlns:a14="http://schemas.microsoft.com/office/drawing/2010/main" val="0"/>
+                        </a:ext>
+                      </a:extLst>
+                    </a:blip>
+                    <a:srcRect/>
+                    <a:stretch>
+                      <a:fillRect/>
+                    </a:stretch>
+                  </pic:blipFill>
+                  <pic:spPr bwMode="auto">
+                    <a:xfrm>
+                      <a:off x="0" y="0"/>
+                      <a:ext cx="2810208" cy="1278372"/>
+                    </a:xfrm>
+                    <a:prstGeom prst="rect">
+                      <a:avLst/>
+                    </a:prstGeom>
+                    <a:noFill/>
+                    <a:ln>
+                      <a:noFill/>
+                    </a:ln>
+                  </pic:spPr>
+                </pic:pic>
+              </a:graphicData>
+            </a:graphic>
+          </wp:inline>
+        </w:drawing>
+      </w:r>
+    </w:p>
+    <w:p>
+      <w:pPr>
+        <w:pStyle w:val="Heading2"/>
+      </w:pPr>
+    </w:p>
+    <w:p>
+      <w:pPr>
+        <w:pStyle w:val="Heading2"/>
+      </w:pPr>
+      <w:bookmarkStart w:id="33" w:name="_Toc78763858"/>
+      <w:r>
+        <w:t xml:space="preserve">Q. </w:t>
+      </w:r>
+      <w:r>
+        <w:t>Good AI exists. Looking at the top companies in the world</w:t>
+      </w:r>
+      <w:r>
+        <w:t>, we know that a robust framework exists where AI can scale. How do the best compnies in the world build Scalable AI?</w:t>
+      </w:r>
+      <w:bookmarkEnd w:id="33"/>
+    </w:p>
+    <w:p>
+      <w:r>
+        <w:t xml:space="preserve">A. </w:t>
+      </w:r>
+      <w:hyperlink r:id="rId51" w:history="1">
+        <w:r>
+          <w:rPr>
+            <w:rStyle w:val="Hyperlink"/>
+          </w:rPr>
+          <w:t>How leading companies scale AI. Five key principles to build an AI… | by Wouter Huygen | Towards Data Science</w:t>
+        </w:r>
+      </w:hyperlink>
+      <w:r>
+        <w:tab/>
+      </w:r>
+      <w:r>
+        <w:br/>
+      </w:r>
+      <w:hyperlink r:id="rId52" w:history="1">
+        <w:r>
+          <w:rPr>
+            <w:rStyle w:val="Hyperlink"/>
+          </w:rPr>
+          <w:t>2021_019_001_735330.pdf (cmu.edu)</w:t>
+        </w:r>
+      </w:hyperlink>
+    </w:p>
+    <w:p>
+      <w:pPr>
+        <w:pStyle w:val="Heading2"/>
+      </w:pPr>
+      <w:bookmarkStart w:id="34" w:name="_Toc78763859"/>
+      <w:r>
+        <w:t>Q. What are the difficultes when it comes to scaling implementations of AI?</w:t>
+      </w:r>
+      <w:bookmarkEnd w:id="34"/>
+    </w:p>
+    <w:p>
+      <w:r>
+        <w:t xml:space="preserve">A. </w:t>
+      </w:r>
+      <w:hyperlink r:id="rId53" w:history="1">
+        <w:r>
+          <w:rPr>
+            <w:rStyle w:val="Hyperlink"/>
+          </w:rPr>
+          <w:t>Scaling AI: 5 Reasons Why It's Difficult | Towards Data Science</w:t>
+        </w:r>
+      </w:hyperlink>
+      <w:r>
+        <w:tab/>
+      </w:r>
+      <w:r>
+        <w:br/>
+      </w:r>
+      <w:hyperlink r:id="rId54" w:history="1">
+        <w:r>
+          <w:rPr>
+            <w:rStyle w:val="Hyperlink"/>
+          </w:rPr>
+          <w:t>Scaling AI: How to Make It Work for Your Company | Accenture</w:t>
+        </w:r>
+      </w:hyperlink>
+    </w:p>
+    <w:p>
+      <w:pPr>
+        <w:pStyle w:val="Heading2"/>
+      </w:pPr>
+      <w:bookmarkStart w:id="35" w:name="_Toc78763860"/>
+      <w:r>
+        <w:lastRenderedPageBreak/>
+        <w:t xml:space="preserve">Q. </w:t>
+      </w:r>
+      <w:r>
+        <w:t>State out the Enterprise AI Journey.</w:t>
+      </w:r>
+      <w:bookmarkEnd w:id="35"/>
+    </w:p>
+    <w:p>
+      <w:r>
+        <w:drawing>
+          <wp:inline distT="0" distB="0" distL="0" distR="0" wp14:anchorId="04D58CCD" wp14:editId="1038F921">
+            <wp:extent cx="4874260" cy="3665855"/>
+            <wp:effectExtent l="0" t="0" r="2540" b="0"/>
+            <wp:docPr id="32" name="Picture 32" descr="WinWithAI: The Journey to AI - Christopher S. Penn - Marketing Data Science  Keynote Speaker"/>
+            <wp:cNvGraphicFramePr>
+              <a:graphicFrameLocks xmlns:a="http://schemas.openxmlformats.org/drawingml/2006/main" noChangeAspect="1"/>
+            </wp:cNvGraphicFramePr>
+            <a:graphic xmlns:a="http://schemas.openxmlformats.org/drawingml/2006/main">
+              <a:graphicData uri="http://schemas.openxmlformats.org/drawingml/2006/picture">
+                <pic:pic xmlns:pic="http://schemas.openxmlformats.org/drawingml/2006/picture">
+                  <pic:nvPicPr>
+                    <pic:cNvPr id="0" name="Picture 60" descr="WinWithAI: The Journey to AI - Christopher S. Penn - Marketing Data Science  Keynote Speaker"/>
+                    <pic:cNvPicPr>
+                      <a:picLocks noChangeAspect="1" noChangeArrowheads="1"/>
+                    </pic:cNvPicPr>
+                  </pic:nvPicPr>
+                  <pic:blipFill>
+                    <a:blip r:embed="rId55">
+                      <a:extLst>
+                        <a:ext uri="{28A0092B-C50C-407E-A947-70E740481C1C}">
+                          <a14:useLocalDpi xmlns:a14="http://schemas.microsoft.com/office/drawing/2010/main" val="0"/>
+                        </a:ext>
+                      </a:extLst>
+                    </a:blip>
+                    <a:srcRect/>
+                    <a:stretch>
+                      <a:fillRect/>
+                    </a:stretch>
+                  </pic:blipFill>
+                  <pic:spPr bwMode="auto">
+                    <a:xfrm>
+                      <a:off x="0" y="0"/>
+                      <a:ext cx="4874260" cy="3665855"/>
+                    </a:xfrm>
+                    <a:prstGeom prst="rect">
+                      <a:avLst/>
+                    </a:prstGeom>
+                    <a:noFill/>
+                    <a:ln>
+                      <a:noFill/>
+                    </a:ln>
+                  </pic:spPr>
+                </pic:pic>
+              </a:graphicData>
+            </a:graphic>
+          </wp:inline>
+        </w:drawing>
+      </w:r>
+    </w:p>
+    <w:p>
+      <w:r>
+        <w:drawing>
+          <wp:inline distT="0" distB="0" distL="0" distR="0" wp14:anchorId="25883686" wp14:editId="091388C2">
+            <wp:extent cx="5943600" cy="3341669"/>
+            <wp:effectExtent l="0" t="0" r="0" b="0"/>
+            <wp:docPr id="33" name="Picture 33" descr="The AI Journey | Steve &amp;quot;Guggs&amp;quot; Guggenheimer&amp;#39;s Blog | Data science, Machine  learning methods, Machine learning"/>
+            <wp:cNvGraphicFramePr>
+              <a:graphicFrameLocks xmlns:a="http://schemas.openxmlformats.org/drawingml/2006/main" noChangeAspect="1"/>
+            </wp:cNvGraphicFramePr>
+            <a:graphic xmlns:a="http://schemas.openxmlformats.org/drawingml/2006/main">
+              <a:graphicData uri="http://schemas.openxmlformats.org/drawingml/2006/picture">
+                <pic:pic xmlns:pic="http://schemas.openxmlformats.org/drawingml/2006/picture">
+                  <pic:nvPicPr>
+                    <pic:cNvPr id="0" name="Picture 62" descr="The AI Journey | Steve &amp;quot;Guggs&amp;quot; Guggenheimer&amp;#39;s Blog | Data science, Machine  learning methods, Machine learning"/>
+                    <pic:cNvPicPr>
+                      <a:picLocks noChangeAspect="1" noChangeArrowheads="1"/>
+                    </pic:cNvPicPr>
+                  </pic:nvPicPr>
+                  <pic:blipFill>
+                    <a:blip r:embed="rId56">
+                      <a:extLst>
+                        <a:ext uri="{28A0092B-C50C-407E-A947-70E740481C1C}">
+                          <a14:useLocalDpi xmlns:a14="http://schemas.microsoft.com/office/drawing/2010/main" val="0"/>
+                        </a:ext>
+                      </a:extLst>
+                    </a:blip>
+                    <a:srcRect/>
+                    <a:stretch>
+                      <a:fillRect/>
+                    </a:stretch>
+                  </pic:blipFill>
+                  <pic:spPr bwMode="auto">
+                    <a:xfrm>
+                      <a:off x="0" y="0"/>
+                      <a:ext cx="5943600" cy="3341669"/>
+                    </a:xfrm>
+                    <a:prstGeom prst="rect">
+                      <a:avLst/>
+                    </a:prstGeom>
+                    <a:noFill/>
+                    <a:ln>
+                      <a:noFill/>
+                    </a:ln>
+                  </pic:spPr>
+                </pic:pic>
+              </a:graphicData>
+            </a:graphic>
+          </wp:inline>
+        </w:drawing>
+      </w:r>
+    </w:p>
+    <w:p/>
+    <w:p/>
+    <w:p>
+      <w:pPr>
+        <w:pStyle w:val="Heading1"/>
+      </w:pPr>
+      <w:bookmarkStart w:id="36" w:name="_Toc78763861"/>
+      <w:r>
+        <w:lastRenderedPageBreak/>
+        <w:t xml:space="preserve">6 </w:t>
+      </w:r>
+      <w:r>
+        <w:t>XAI / Explainable AI</w:t>
+      </w:r>
+      <w:bookmarkEnd w:id="36"/>
     </w:p>
     <w:p>
       <w:r>
@@ -3087,47 +5247,70 @@
       <w:pPr>
         <w:pStyle w:val="Heading1"/>
       </w:pPr>
-      <w:bookmarkStart w:id="15" w:name="_Toc78755465"/>
-      <w:r>
-        <w:t xml:space="preserve">4 </w:t>
-      </w:r>
-      <w:r>
-        <w:t>Scalable AI</w:t>
-      </w:r>
-      <w:bookmarkEnd w:id="15"/>
+      <w:bookmarkStart w:id="37" w:name="_Toc78763862"/>
+      <w:r>
+        <w:t xml:space="preserve">7 </w:t>
+      </w:r>
+      <w:r>
+        <w:t>Ethical AI</w:t>
+      </w:r>
+      <w:bookmarkEnd w:id="37"/>
     </w:p>
     <w:p>
       <w:r>
         <w:t>A</w:t>
       </w:r>
+      <w:r>
+        <w:t xml:space="preserve"> </w:t>
+      </w:r>
+      <w:hyperlink r:id="rId57" w:history="1">
+        <w:r>
+          <w:rPr>
+            <w:rStyle w:val="Hyperlink"/>
+          </w:rPr>
+          <w:t>Ethical AI: its implications for Enterprise AI Use-cases and Governance | by Debmalya Biswas | Towards Data Science</w:t>
+        </w:r>
+      </w:hyperlink>
     </w:p>
     <w:p>
       <w:pPr>
         <w:pStyle w:val="Heading1"/>
       </w:pPr>
-      <w:bookmarkStart w:id="16" w:name="_Toc78755466"/>
-      <w:r>
-        <w:t>5 AI Governance</w:t>
-      </w:r>
-      <w:bookmarkEnd w:id="16"/>
-    </w:p>
-    <w:p>
-      <w:r>
-        <w:t xml:space="preserve">A </w:t>
+      <w:bookmarkStart w:id="38" w:name="_Toc78763863"/>
+      <w:r>
+        <w:t xml:space="preserve">8 </w:t>
+      </w:r>
+      <w:r>
+        <w:t>Cyber Security AI</w:t>
+      </w:r>
+      <w:bookmarkEnd w:id="38"/>
+      <w:r>
+        <w:t xml:space="preserve"> </w:t>
+      </w:r>
+    </w:p>
+    <w:p>
+      <w:r>
+        <w:t>A</w:t>
       </w:r>
     </w:p>
     <w:p>
       <w:pPr>
         <w:pStyle w:val="Heading1"/>
       </w:pPr>
-      <w:bookmarkStart w:id="17" w:name="_Toc78755467"/>
-      <w:r>
-        <w:t xml:space="preserve">6 </w:t>
-      </w:r>
-      <w:r>
-        <w:t>XAI / Explainable AI</w:t>
-      </w:r>
-      <w:bookmarkEnd w:id="17"/>
+      <w:bookmarkStart w:id="39" w:name="_Toc78763864"/>
+      <w:r>
+        <w:t xml:space="preserve">9 </w:t>
+      </w:r>
+      <w:r>
+        <w:t>RPA</w:t>
+      </w:r>
+      <w:r>
+        <w:t>:</w:t>
+      </w:r>
+      <w:r>
+        <w:t xml:space="preserve"> Robotic Process Automation</w:t>
+      </w:r>
+      <w:bookmarkEnd w:id="39"/>
     </w:p>
     <w:p>
       <w:r>
@@ -3138,70 +5321,7 @@
       <w:pPr>
         <w:pStyle w:val="Heading1"/>
       </w:pPr>
-      <w:bookmarkStart w:id="18" w:name="_Toc78755468"/>
-      <w:r>
-        <w:t xml:space="preserve">7 </w:t>
-      </w:r>
-      <w:r>
-        <w:t>Ethical AI</w:t>
-      </w:r>
-      <w:bookmarkEnd w:id="18"/>
-    </w:p>
-    <w:p>
-      <w:r>
-        <w:t>A</w:t>
-      </w:r>
-    </w:p>
-    <w:p>
-      <w:pPr>
-        <w:pStyle w:val="Heading1"/>
-      </w:pPr>
-      <w:bookmarkStart w:id="19" w:name="_Toc78755469"/>
-      <w:r>
-        <w:t xml:space="preserve">8 </w:t>
-      </w:r>
-      <w:r>
-        <w:t>Cyber Security AI</w:t>
-      </w:r>
-      <w:bookmarkEnd w:id="19"/>
-      <w:r>
-        <w:t xml:space="preserve"> </w:t>
-      </w:r>
-    </w:p>
-    <w:p>
-      <w:r>
-        <w:t>A</w:t>
-      </w:r>
-    </w:p>
-    <w:p>
-      <w:pPr>
-        <w:pStyle w:val="Heading1"/>
-      </w:pPr>
-      <w:bookmarkStart w:id="20" w:name="_Toc78755470"/>
-      <w:r>
-        <w:t xml:space="preserve">9 </w:t>
-      </w:r>
-      <w:r>
-        <w:t>RPA</w:t>
-      </w:r>
-      <w:r>
-        <w:t>:</w:t>
-      </w:r>
-      <w:r>
-        <w:t xml:space="preserve"> Robotic Process Automation</w:t>
-      </w:r>
-      <w:bookmarkEnd w:id="20"/>
-    </w:p>
-    <w:p>
-      <w:r>
-        <w:t>A</w:t>
-      </w:r>
-    </w:p>
-    <w:p>
-      <w:pPr>
-        <w:pStyle w:val="Heading1"/>
-      </w:pPr>
-      <w:bookmarkStart w:id="21" w:name="_Toc78755471"/>
+      <w:bookmarkStart w:id="40" w:name="_Toc78763865"/>
       <w:r>
         <w:t xml:space="preserve">10 </w:t>
       </w:r>
@@ -3214,7 +5334,7 @@
       <w:r>
         <w:t>ks</w:t>
       </w:r>
-      <w:bookmarkEnd w:id="21"/>
+      <w:bookmarkEnd w:id="40"/>
     </w:p>
     <w:p>
       <w:r>
@@ -3228,27 +5348,70 @@
           <w:b/>
         </w:rPr>
       </w:pPr>
-      <w:bookmarkStart w:id="22" w:name="_Toc78755472"/>
+      <w:bookmarkStart w:id="41" w:name="_Toc78763866"/>
       <w:r>
         <w:rPr>
           <w:b/>
         </w:rPr>
         <w:t>Part-B: Scenario-Based Questions</w:t>
       </w:r>
-      <w:bookmarkEnd w:id="22"/>
+      <w:bookmarkEnd w:id="41"/>
+    </w:p>
+    <w:p>
+      <w:pPr>
+        <w:pStyle w:val="Heading2"/>
+      </w:pPr>
+      <w:bookmarkStart w:id="42" w:name="_Toc78763867"/>
+      <w:r>
+        <w:t>Q. How can NLP be leveraged to tackle Fake News and Cyber Bullying?</w:t>
+      </w:r>
+      <w:bookmarkEnd w:id="42"/>
+    </w:p>
+    <w:p>
+      <w:pPr>
+        <w:pStyle w:val="Heading2"/>
+      </w:pPr>
+      <w:bookmarkStart w:id="43" w:name="_Toc78763868"/>
+      <w:r>
+        <w:t>Q. How would you build a governance model for AI in Healthcare. Give examples.</w:t>
+      </w:r>
+      <w:bookmarkEnd w:id="43"/>
+    </w:p>
+    <w:p>
+      <w:r>
+        <w:t xml:space="preserve">A. </w:t>
+      </w:r>
+      <w:hyperlink r:id="rId58" w:history="1">
+        <w:r>
+          <w:rPr>
+            <w:rStyle w:val="Hyperlink"/>
+          </w:rPr>
+          <w:t>AI Governance on Scalable AI - Google Search</w:t>
+        </w:r>
+      </w:hyperlink>
+    </w:p>
+    <w:p>
+      <w:pPr>
+        <w:pStyle w:val="Heading2"/>
+      </w:pPr>
+      <w:bookmarkStart w:id="44" w:name="_Toc78763869"/>
+      <w:r>
+        <w:t>Q. Gartner’s report says that 87% of ML Models do not make it to production. What are some of the gaps in the real world when it comes to productionalizing ML Models?</w:t>
+      </w:r>
+      <w:bookmarkEnd w:id="44"/>
     </w:p>
     <w:p>
       <w:pPr>
         <w:pStyle w:val="Heading1"/>
       </w:pPr>
-      <w:bookmarkStart w:id="23" w:name="_Toc78755473"/>
+      <w:bookmarkStart w:id="45" w:name="_Toc78763870"/>
       <w:r>
         <w:t>1</w:t>
       </w:r>
       <w:r>
         <w:t xml:space="preserve"> Real World AI</w:t>
       </w:r>
-      <w:bookmarkEnd w:id="23"/>
+      <w:bookmarkEnd w:id="45"/>
     </w:p>
     <w:p>
       <w:r>
@@ -3259,11 +5422,11 @@
       <w:pPr>
         <w:pStyle w:val="Heading1"/>
       </w:pPr>
-      <w:bookmarkStart w:id="24" w:name="_Toc78755474"/>
+      <w:bookmarkStart w:id="46" w:name="_Toc78763871"/>
       <w:r>
         <w:t>2 Mainstream Computer Vision</w:t>
       </w:r>
-      <w:bookmarkEnd w:id="24"/>
+      <w:bookmarkEnd w:id="46"/>
     </w:p>
     <w:p>
       <w:r>
@@ -3274,14 +5437,14 @@
       <w:pPr>
         <w:pStyle w:val="Heading1"/>
       </w:pPr>
-      <w:bookmarkStart w:id="25" w:name="_Toc78755475"/>
+      <w:bookmarkStart w:id="47" w:name="_Toc78763872"/>
       <w:r>
         <w:t>3</w:t>
       </w:r>
       <w:r>
         <w:t xml:space="preserve"> Federated Learning</w:t>
       </w:r>
-      <w:bookmarkEnd w:id="25"/>
+      <w:bookmarkEnd w:id="47"/>
     </w:p>
     <w:p>
       <w:r>
@@ -3292,11 +5455,11 @@
       <w:pPr>
         <w:pStyle w:val="Heading1"/>
       </w:pPr>
-      <w:bookmarkStart w:id="26" w:name="_Toc78755476"/>
+      <w:bookmarkStart w:id="48" w:name="_Toc78763873"/>
       <w:r>
         <w:t>4 Enterprise-Grade AI Solutions</w:t>
       </w:r>
-      <w:bookmarkEnd w:id="26"/>
+      <w:bookmarkEnd w:id="48"/>
     </w:p>
     <w:p>
       <w:r>
@@ -3307,12 +5470,12 @@
       <w:pPr>
         <w:pStyle w:val="Heading1"/>
       </w:pPr>
-      <w:bookmarkStart w:id="27" w:name="_Toc78755477"/>
+      <w:bookmarkStart w:id="49" w:name="_Toc78763874"/>
       <w:r>
         <w:lastRenderedPageBreak/>
         <w:t>5 Future of AI</w:t>
       </w:r>
-      <w:bookmarkEnd w:id="27"/>
+      <w:bookmarkEnd w:id="49"/>
     </w:p>
     <w:p>
       <w:r>
@@ -3331,8 +5494,8 @@
     </w:p>
     <w:p/>
     <w:sectPr>
-      <w:headerReference w:type="default" r:id="rId31"/>
-      <w:footerReference w:type="default" r:id="rId32"/>
+      <w:headerReference w:type="default" r:id="rId59"/>
+      <w:footerReference w:type="default" r:id="rId60"/>
       <w:pgSz w:w="12240" w:h="15840"/>
       <w:pgMar w:top="1440" w:right="1440" w:bottom="1440" w:left="1440" w:header="720" w:footer="720" w:gutter="0"/>
       <w:cols w:space="720"/>
@@ -4040,6 +6203,95 @@
     </w:lvl>
   </w:abstractNum>
   <w:abstractNum w:abstractNumId="5" w15:restartNumberingAfterBreak="0">
+    <w:nsid w:val="4ABB1DE1"/>
+    <w:multiLevelType w:val="hybridMultilevel"/>
+    <w:tmpl w:val="1D48B5C8"/>
+    <w:lvl w:ilvl="0" w:tplc="04090015">
+      <w:start w:val="1"/>
+      <w:numFmt w:val="upperLetter"/>
+      <w:lvlText w:val="%1."/>
+      <w:lvlJc w:val="left"/>
+      <w:pPr>
+        <w:ind w:left="720" w:hanging="360"/>
+      </w:pPr>
+      <w:rPr>
+        <w:rFonts w:hint="default"/>
+      </w:rPr>
+    </w:lvl>
+    <w:lvl w:ilvl="1" w:tplc="04090019" w:tentative="1">
+      <w:start w:val="1"/>
+      <w:numFmt w:val="lowerLetter"/>
+      <w:lvlText w:val="%2."/>
+      <w:lvlJc w:val="left"/>
+      <w:pPr>
+        <w:ind w:left="1440" w:hanging="360"/>
+      </w:pPr>
+    </w:lvl>
+    <w:lvl w:ilvl="2" w:tplc="0409001B" w:tentative="1">
+      <w:start w:val="1"/>
+      <w:numFmt w:val="lowerRoman"/>
+      <w:lvlText w:val="%3."/>
+      <w:lvlJc w:val="right"/>
+      <w:pPr>
+        <w:ind w:left="2160" w:hanging="180"/>
+      </w:pPr>
+    </w:lvl>
+    <w:lvl w:ilvl="3" w:tplc="0409000F" w:tentative="1">
+      <w:start w:val="1"/>
+      <w:numFmt w:val="decimal"/>
+      <w:lvlText w:val="%4."/>
+      <w:lvlJc w:val="left"/>
+      <w:pPr>
+        <w:ind w:left="2880" w:hanging="360"/>
+      </w:pPr>
+    </w:lvl>
+    <w:lvl w:ilvl="4" w:tplc="04090019" w:tentative="1">
+      <w:start w:val="1"/>
+      <w:numFmt w:val="lowerLetter"/>
+      <w:lvlText w:val="%5."/>
+      <w:lvlJc w:val="left"/>
+      <w:pPr>
+        <w:ind w:left="3600" w:hanging="360"/>
+      </w:pPr>
+    </w:lvl>
+    <w:lvl w:ilvl="5" w:tplc="0409001B" w:tentative="1">
+      <w:start w:val="1"/>
+      <w:numFmt w:val="lowerRoman"/>
+      <w:lvlText w:val="%6."/>
+      <w:lvlJc w:val="right"/>
+      <w:pPr>
+        <w:ind w:left="4320" w:hanging="180"/>
+      </w:pPr>
+    </w:lvl>
+    <w:lvl w:ilvl="6" w:tplc="0409000F" w:tentative="1">
+      <w:start w:val="1"/>
+      <w:numFmt w:val="decimal"/>
+      <w:lvlText w:val="%7."/>
+      <w:lvlJc w:val="left"/>
+      <w:pPr>
+        <w:ind w:left="5040" w:hanging="360"/>
+      </w:pPr>
+    </w:lvl>
+    <w:lvl w:ilvl="7" w:tplc="04090019" w:tentative="1">
+      <w:start w:val="1"/>
+      <w:numFmt w:val="lowerLetter"/>
+      <w:lvlText w:val="%8."/>
+      <w:lvlJc w:val="left"/>
+      <w:pPr>
+        <w:ind w:left="5760" w:hanging="360"/>
+      </w:pPr>
+    </w:lvl>
+    <w:lvl w:ilvl="8" w:tplc="0409001B" w:tentative="1">
+      <w:start w:val="1"/>
+      <w:numFmt w:val="lowerRoman"/>
+      <w:lvlText w:val="%9."/>
+      <w:lvlJc w:val="right"/>
+      <w:pPr>
+        <w:ind w:left="6480" w:hanging="180"/>
+      </w:pPr>
+    </w:lvl>
+  </w:abstractNum>
+  <w:abstractNum w:abstractNumId="6" w15:restartNumberingAfterBreak="0">
     <w:nsid w:val="58DA5A7D"/>
     <w:multiLevelType w:val="hybridMultilevel"/>
     <w:tmpl w:val="23EA105A"/>
@@ -4128,7 +6380,7 @@
       </w:pPr>
     </w:lvl>
   </w:abstractNum>
-  <w:abstractNum w:abstractNumId="6" w15:restartNumberingAfterBreak="0">
+  <w:abstractNum w:abstractNumId="7" w15:restartNumberingAfterBreak="0">
     <w:nsid w:val="5EF06C27"/>
     <w:multiLevelType w:val="hybridMultilevel"/>
     <w:tmpl w:val="EBA84EC6"/>
@@ -4241,7 +6493,7 @@
       </w:rPr>
     </w:lvl>
   </w:abstractNum>
-  <w:abstractNum w:abstractNumId="7" w15:restartNumberingAfterBreak="0">
+  <w:abstractNum w:abstractNumId="8" w15:restartNumberingAfterBreak="0">
     <w:nsid w:val="75D073B4"/>
     <w:multiLevelType w:val="hybridMultilevel"/>
     <w:tmpl w:val="083AE7E4"/>
@@ -4354,7 +6606,7 @@
       </w:rPr>
     </w:lvl>
   </w:abstractNum>
-  <w:abstractNum w:abstractNumId="8" w15:restartNumberingAfterBreak="0">
+  <w:abstractNum w:abstractNumId="9" w15:restartNumberingAfterBreak="0">
     <w:nsid w:val="76131902"/>
     <w:multiLevelType w:val="hybridMultilevel"/>
     <w:tmpl w:val="44CE2932"/>
@@ -4468,10 +6720,10 @@
     </w:lvl>
   </w:abstractNum>
   <w:num w:numId="1">
-    <w:abstractNumId w:val="8"/>
+    <w:abstractNumId w:val="9"/>
   </w:num>
   <w:num w:numId="2">
-    <w:abstractNumId w:val="7"/>
+    <w:abstractNumId w:val="8"/>
   </w:num>
   <w:num w:numId="3">
     <w:abstractNumId w:val="3"/>
@@ -4483,16 +6735,19 @@
     <w:abstractNumId w:val="1"/>
   </w:num>
   <w:num w:numId="6">
-    <w:abstractNumId w:val="5"/>
+    <w:abstractNumId w:val="6"/>
   </w:num>
   <w:num w:numId="7">
     <w:abstractNumId w:val="4"/>
   </w:num>
   <w:num w:numId="8">
-    <w:abstractNumId w:val="6"/>
+    <w:abstractNumId w:val="7"/>
   </w:num>
   <w:num w:numId="9">
     <w:abstractNumId w:val="0"/>
+  </w:num>
+  <w:num w:numId="10">
+    <w:abstractNumId w:val="5"/>
   </w:num>
 </w:numbering>
 </file>
@@ -5479,7 +7734,7 @@
 </file>
 
 <file path=customXml/itemProps1.xml><?xml version="1.0" encoding="utf-8"?>
-<ds:datastoreItem xmlns:ds="http://schemas.openxmlformats.org/officeDocument/2006/customXml" ds:itemID="{BB886D77-172B-44D1-9BB5-CB54E68936E4}">
+<ds:datastoreItem xmlns:ds="http://schemas.openxmlformats.org/officeDocument/2006/customXml" ds:itemID="{DF01EA1C-8610-4220-9ABA-4763984B74BC}">
   <ds:schemaRefs>
     <ds:schemaRef ds:uri="http://schemas.openxmlformats.org/officeDocument/2006/bibliography"/>
   </ds:schemaRefs>

</xml_diff>